<commit_message>
Actualisasión apartado 2 tema 8
</commit_message>
<xml_diff>
--- a/Entrega/Hito 2/PM/Bloque II (doc T8)/PM-TEMA 8.docx
+++ b/Entrega/Hito 2/PM/Bloque II (doc T8)/PM-TEMA 8.docx
@@ -665,17 +665,8 @@
                                     <w:color w:val="2E74B5" w:themeColor="accent1" w:themeShade="BF"/>
                                     <w:sz w:val="22"/>
                                   </w:rPr>
-                                  <w:t xml:space="preserve">Ricardo </w:t>
+                                  <w:t>Ricardo Espí</w:t>
                                 </w:r>
-                                <w:proofErr w:type="spellStart"/>
-                                <w:r>
-                                  <w:rPr>
-                                    <w:color w:val="2E74B5" w:themeColor="accent1" w:themeShade="BF"/>
-                                    <w:sz w:val="22"/>
-                                  </w:rPr>
-                                  <w:t>Espí</w:t>
-                                </w:r>
-                                <w:proofErr w:type="spellEnd"/>
                               </w:p>
                             </w:txbxContent>
                           </wps:txbx>
@@ -774,8 +765,19 @@
                                   <w:sz w:val="32"/>
                                   <w:szCs w:val="32"/>
                                 </w:rPr>
-                                <w:t>Grupo Cerberus</w:t>
+                                <w:t xml:space="preserve">Grupo </w:t>
                               </w:r>
+                              <w:proofErr w:type="spellStart"/>
+                              <w:r>
+                                <w:rPr>
+                                  <w:rFonts w:asciiTheme="majorHAnsi" w:eastAsiaTheme="majorEastAsia" w:hAnsiTheme="majorHAnsi" w:cstheme="majorBidi"/>
+                                  <w:color w:val="44546A" w:themeColor="text2"/>
+                                  <w:sz w:val="32"/>
+                                  <w:szCs w:val="32"/>
+                                </w:rPr>
+                                <w:t>Cerberus</w:t>
+                              </w:r>
+                              <w:proofErr w:type="spellEnd"/>
                             </w:p>
                           </w:sdtContent>
                         </w:sdt>
@@ -1310,36 +1312,7 @@
               <w:rPr>
                 <w:webHidden/>
               </w:rPr>
-              <w:fldChar w:fldCharType="begin"/>
-            </w:r>
-            <w:r>
-              <w:rPr>
-                <w:webHidden/>
-              </w:rPr>
-              <w:instrText xml:space="preserve"> PAGEREF _Toc471917822 \h </w:instrText>
-            </w:r>
-            <w:r>
-              <w:rPr>
-                <w:webHidden/>
-              </w:rPr>
-            </w:r>
-            <w:r>
-              <w:rPr>
-                <w:webHidden/>
-              </w:rPr>
-              <w:fldChar w:fldCharType="separate"/>
-            </w:r>
-            <w:r>
-              <w:rPr>
-                <w:webHidden/>
-              </w:rPr>
-              <w:t>7</w:t>
-            </w:r>
-            <w:r>
-              <w:rPr>
-                <w:webHidden/>
-              </w:rPr>
-              <w:fldChar w:fldCharType="end"/>
+              <w:t>8</w:t>
             </w:r>
           </w:hyperlink>
         </w:p>
@@ -1387,47 +1360,13 @@
               <w:rPr>
                 <w:webHidden/>
               </w:rPr>
-              <w:fldChar w:fldCharType="begin"/>
-            </w:r>
-            <w:r>
-              <w:rPr>
-                <w:webHidden/>
-              </w:rPr>
-              <w:instrText xml:space="preserve"> PAGEREF _Toc471917823 \h </w:instrText>
-            </w:r>
-            <w:r>
-              <w:rPr>
-                <w:webHidden/>
-              </w:rPr>
-            </w:r>
-            <w:r>
-              <w:rPr>
-                <w:webHidden/>
-              </w:rPr>
-              <w:fldChar w:fldCharType="separate"/>
-            </w:r>
-            <w:r>
-              <w:rPr>
-                <w:webHidden/>
-              </w:rPr>
-              <w:t>9</w:t>
-            </w:r>
-            <w:r>
-              <w:rPr>
-                <w:webHidden/>
-              </w:rPr>
-              <w:fldChar w:fldCharType="end"/>
+              <w:t>10</w:t>
             </w:r>
           </w:hyperlink>
         </w:p>
         <w:p>
           <w:pPr>
             <w:pStyle w:val="TDC1"/>
-            <w:rPr>
-              <w:sz w:val="40"/>
-              <w:szCs w:val="22"/>
-              <w:lang w:eastAsia="es-ES"/>
-            </w:rPr>
           </w:pPr>
           <w:hyperlink w:anchor="_Toc471917824" w:history="1">
             <w:r>
@@ -1485,7 +1424,7 @@
               <w:rPr>
                 <w:webHidden/>
               </w:rPr>
-              <w:t>10</w:t>
+              <w:t>1</w:t>
             </w:r>
             <w:r>
               <w:rPr>
@@ -1494,6 +1433,45 @@
               <w:fldChar w:fldCharType="end"/>
             </w:r>
           </w:hyperlink>
+          <w:r>
+            <w:t>1</w:t>
+          </w:r>
+        </w:p>
+        <w:p>
+          <w:pPr>
+            <w:rPr>
+              <w:sz w:val="36"/>
+              <w:szCs w:val="36"/>
+            </w:rPr>
+          </w:pPr>
+          <w:r>
+            <w:rPr>
+              <w:sz w:val="36"/>
+              <w:szCs w:val="36"/>
+            </w:rPr>
+            <w:t>6.  Documentación</w:t>
+          </w:r>
+          <w:r>
+            <w:rPr>
+              <w:sz w:val="28"/>
+              <w:szCs w:val="28"/>
+            </w:rPr>
+            <w:t>……………………………………………</w:t>
+          </w:r>
+          <w:r>
+            <w:rPr>
+              <w:sz w:val="28"/>
+              <w:szCs w:val="28"/>
+            </w:rPr>
+            <w:t>………………..</w:t>
+          </w:r>
+          <w:r>
+            <w:rPr>
+              <w:sz w:val="28"/>
+              <w:szCs w:val="28"/>
+            </w:rPr>
+            <w:t>………….16</w:t>
+          </w:r>
         </w:p>
         <w:p>
           <w:pPr>
@@ -2915,7 +2893,7 @@
         <w:jc w:val="both"/>
         <w:rPr>
           <w:rFonts w:eastAsia="Times New Roman" w:cstheme="minorHAnsi"/>
-          <w:color w:val="000000"/>
+          <w:color w:val="2E74B5" w:themeColor="accent1" w:themeShade="BF"/>
           <w:sz w:val="16"/>
           <w:lang w:eastAsia="es-ES"/>
         </w:rPr>
@@ -2933,7 +2911,7 @@
         <w:rPr>
           <w:rFonts w:asciiTheme="majorHAnsi" w:eastAsia="Times New Roman" w:hAnsiTheme="majorHAnsi" w:cs="Times New Roman"/>
           <w:b/>
-          <w:color w:val="338AA6"/>
+          <w:color w:val="2E74B5" w:themeColor="accent1" w:themeShade="BF"/>
           <w:sz w:val="28"/>
           <w:szCs w:val="28"/>
           <w:lang w:eastAsia="es-ES"/>
@@ -2943,7 +2921,7 @@
         <w:rPr>
           <w:rFonts w:asciiTheme="majorHAnsi" w:eastAsia="Times New Roman" w:hAnsiTheme="majorHAnsi" w:cs="Times New Roman"/>
           <w:b/>
-          <w:color w:val="338AA6"/>
+          <w:color w:val="2E74B5" w:themeColor="accent1" w:themeShade="BF"/>
           <w:sz w:val="28"/>
           <w:szCs w:val="28"/>
           <w:lang w:eastAsia="es-ES"/>
@@ -3163,7 +3141,7 @@
         <w:rPr>
           <w:rFonts w:asciiTheme="majorHAnsi" w:eastAsia="Times New Roman" w:hAnsiTheme="majorHAnsi" w:cs="Times New Roman"/>
           <w:b/>
-          <w:color w:val="338AA6"/>
+          <w:color w:val="2E74B5" w:themeColor="accent1" w:themeShade="BF"/>
           <w:sz w:val="28"/>
           <w:szCs w:val="28"/>
           <w:lang w:eastAsia="es-ES"/>
@@ -3173,7 +3151,7 @@
         <w:rPr>
           <w:rFonts w:asciiTheme="majorHAnsi" w:eastAsia="Times New Roman" w:hAnsiTheme="majorHAnsi" w:cs="Times New Roman"/>
           <w:b/>
-          <w:color w:val="338AA6"/>
+          <w:color w:val="2E74B5" w:themeColor="accent1" w:themeShade="BF"/>
           <w:sz w:val="28"/>
           <w:szCs w:val="28"/>
           <w:lang w:eastAsia="es-ES"/>
@@ -3185,7 +3163,7 @@
         <w:rPr>
           <w:rFonts w:asciiTheme="majorHAnsi" w:eastAsia="Times New Roman" w:hAnsiTheme="majorHAnsi" w:cs="Times New Roman"/>
           <w:b/>
-          <w:color w:val="338AA6"/>
+          <w:color w:val="2E74B5" w:themeColor="accent1" w:themeShade="BF"/>
           <w:sz w:val="28"/>
           <w:szCs w:val="28"/>
           <w:lang w:eastAsia="es-ES"/>
@@ -3530,7 +3508,7 @@
         <w:rPr>
           <w:rFonts w:asciiTheme="majorHAnsi" w:eastAsia="Times New Roman" w:hAnsiTheme="majorHAnsi" w:cs="Times New Roman"/>
           <w:b/>
-          <w:color w:val="338AA6"/>
+          <w:color w:val="2E74B5" w:themeColor="accent1" w:themeShade="BF"/>
           <w:sz w:val="28"/>
           <w:szCs w:val="28"/>
           <w:lang w:eastAsia="es-ES"/>
@@ -3541,7 +3519,7 @@
         <w:rPr>
           <w:rFonts w:asciiTheme="majorHAnsi" w:eastAsia="Times New Roman" w:hAnsiTheme="majorHAnsi" w:cs="Times New Roman"/>
           <w:b/>
-          <w:color w:val="338AA6"/>
+          <w:color w:val="2E74B5" w:themeColor="accent1" w:themeShade="BF"/>
           <w:sz w:val="28"/>
           <w:szCs w:val="28"/>
           <w:lang w:eastAsia="es-ES"/>
@@ -3553,7 +3531,7 @@
         <w:rPr>
           <w:rFonts w:asciiTheme="majorHAnsi" w:eastAsia="Times New Roman" w:hAnsiTheme="majorHAnsi" w:cs="Times New Roman"/>
           <w:b/>
-          <w:color w:val="338AA6"/>
+          <w:color w:val="2E74B5" w:themeColor="accent1" w:themeShade="BF"/>
           <w:sz w:val="28"/>
           <w:szCs w:val="28"/>
           <w:lang w:eastAsia="es-ES"/>
@@ -3565,7 +3543,7 @@
         <w:rPr>
           <w:rFonts w:asciiTheme="majorHAnsi" w:eastAsia="Times New Roman" w:hAnsiTheme="majorHAnsi" w:cs="Times New Roman"/>
           <w:b/>
-          <w:color w:val="338AA6"/>
+          <w:color w:val="2E74B5" w:themeColor="accent1" w:themeShade="BF"/>
           <w:sz w:val="28"/>
           <w:szCs w:val="28"/>
           <w:lang w:eastAsia="es-ES"/>
@@ -5390,7 +5368,7 @@
         <w:rPr>
           <w:rFonts w:asciiTheme="majorHAnsi" w:eastAsia="Times New Roman" w:hAnsiTheme="majorHAnsi" w:cs="Times New Roman"/>
           <w:b/>
-          <w:color w:val="338AA6"/>
+          <w:color w:val="2E74B5" w:themeColor="accent1" w:themeShade="BF"/>
           <w:sz w:val="28"/>
           <w:szCs w:val="28"/>
           <w:lang w:eastAsia="es-ES"/>
@@ -5400,7 +5378,7 @@
         <w:rPr>
           <w:rFonts w:asciiTheme="majorHAnsi" w:eastAsia="Times New Roman" w:hAnsiTheme="majorHAnsi" w:cs="Times New Roman"/>
           <w:b/>
-          <w:color w:val="338AA6"/>
+          <w:color w:val="2E74B5" w:themeColor="accent1" w:themeShade="BF"/>
           <w:sz w:val="28"/>
           <w:szCs w:val="28"/>
           <w:lang w:eastAsia="es-ES"/>
@@ -5641,34 +5619,326 @@
           <w:szCs w:val="24"/>
           <w:lang w:eastAsia="es-ES"/>
         </w:rPr>
-        <w:t>Podemos</w:t>
-      </w:r>
-      <w:r>
-        <w:rPr>
-          <w:rFonts w:eastAsia="Times New Roman" w:cstheme="minorHAnsi"/>
-          <w:sz w:val="24"/>
-          <w:szCs w:val="24"/>
-          <w:lang w:eastAsia="es-ES"/>
-        </w:rPr>
-        <w:t xml:space="preserve"> usar imágenes</w:t>
-      </w:r>
-      <w:r>
-        <w:rPr>
-          <w:rFonts w:eastAsia="Times New Roman" w:cstheme="minorHAnsi"/>
-          <w:sz w:val="24"/>
-          <w:szCs w:val="24"/>
-          <w:lang w:eastAsia="es-ES"/>
-        </w:rPr>
-        <w:t>, música, vídeos o cualquier otro recurso</w:t>
-      </w:r>
-      <w:r>
-        <w:rPr>
-          <w:rFonts w:eastAsia="Times New Roman" w:cstheme="minorHAnsi"/>
-          <w:sz w:val="24"/>
-          <w:szCs w:val="24"/>
-          <w:lang w:eastAsia="es-ES"/>
-        </w:rPr>
-        <w:t xml:space="preserve"> si:</w:t>
+        <w:t xml:space="preserve">Los recursos </w:t>
+      </w:r>
+      <w:r>
+        <w:rPr>
+          <w:rFonts w:eastAsia="Times New Roman" w:cstheme="minorHAnsi"/>
+          <w:sz w:val="24"/>
+          <w:szCs w:val="24"/>
+          <w:lang w:eastAsia="es-ES"/>
+        </w:rPr>
+        <w:t>son creaciones intelectuales, y como tales, están sujetas a unos derechos.</w:t>
+      </w:r>
+    </w:p>
+    <w:p>
+      <w:pPr>
+        <w:spacing w:after="0" w:line="240" w:lineRule="auto"/>
+        <w:jc w:val="both"/>
+        <w:rPr>
+          <w:rFonts w:eastAsia="Times New Roman" w:cstheme="minorHAnsi"/>
+          <w:sz w:val="24"/>
+          <w:szCs w:val="24"/>
+          <w:lang w:eastAsia="es-ES"/>
+        </w:rPr>
+      </w:pPr>
+      <w:r>
+        <w:rPr>
+          <w:rFonts w:eastAsia="Times New Roman" w:cstheme="minorHAnsi"/>
+          <w:sz w:val="24"/>
+          <w:szCs w:val="24"/>
+          <w:lang w:eastAsia="es-ES"/>
+        </w:rPr>
+        <w:tab/>
+      </w:r>
+    </w:p>
+    <w:p>
+      <w:pPr>
+        <w:spacing w:after="150" w:line="240" w:lineRule="auto"/>
+        <w:ind w:left="360"/>
+        <w:jc w:val="both"/>
+        <w:rPr>
+          <w:rFonts w:asciiTheme="majorHAnsi" w:eastAsia="Times New Roman" w:hAnsiTheme="majorHAnsi" w:cs="Times New Roman"/>
+          <w:b/>
+          <w:color w:val="2E74B5" w:themeColor="accent1" w:themeShade="BF"/>
+          <w:sz w:val="28"/>
+          <w:szCs w:val="28"/>
+          <w:lang w:eastAsia="es-ES"/>
+        </w:rPr>
+      </w:pPr>
+      <w:r>
+        <w:rPr>
+          <w:rFonts w:eastAsia="Times New Roman" w:cstheme="minorHAnsi"/>
+          <w:color w:val="2E74B5" w:themeColor="accent1" w:themeShade="BF"/>
+          <w:sz w:val="28"/>
+          <w:szCs w:val="28"/>
+          <w:lang w:eastAsia="es-ES"/>
+        </w:rPr>
+        <w:t>2.1</w:t>
+      </w:r>
+      <w:r>
+        <w:rPr>
+          <w:rFonts w:eastAsia="Times New Roman" w:cstheme="minorHAnsi"/>
+          <w:color w:val="2E74B5" w:themeColor="accent1" w:themeShade="BF"/>
+          <w:sz w:val="24"/>
+          <w:szCs w:val="24"/>
+          <w:lang w:eastAsia="es-ES"/>
+        </w:rPr>
+        <w:t xml:space="preserve"> </w:t>
+      </w:r>
+      <w:r>
+        <w:rPr>
+          <w:rFonts w:asciiTheme="majorHAnsi" w:eastAsia="Times New Roman" w:hAnsiTheme="majorHAnsi" w:cs="Times New Roman"/>
+          <w:b/>
+          <w:color w:val="2E74B5" w:themeColor="accent1" w:themeShade="BF"/>
+          <w:sz w:val="28"/>
+          <w:szCs w:val="28"/>
+          <w:lang w:eastAsia="es-ES"/>
+        </w:rPr>
+        <w:t xml:space="preserve">Imágenes </w:t>
+      </w:r>
+      <w:r>
+        <w:rPr>
+          <w:rFonts w:asciiTheme="majorHAnsi" w:eastAsia="Times New Roman" w:hAnsiTheme="majorHAnsi" w:cs="Times New Roman"/>
+          <w:b/>
+          <w:color w:val="2E74B5" w:themeColor="accent1" w:themeShade="BF"/>
+          <w:sz w:val="28"/>
+          <w:szCs w:val="28"/>
+          <w:lang w:eastAsia="es-ES"/>
+        </w:rPr>
+        <w:t xml:space="preserve"> </w:t>
+      </w:r>
+    </w:p>
+    <w:p>
+      <w:pPr>
+        <w:spacing w:after="0" w:line="240" w:lineRule="auto"/>
+        <w:jc w:val="both"/>
+        <w:rPr>
+          <w:rFonts w:eastAsia="Times New Roman" w:cstheme="minorHAnsi"/>
+          <w:sz w:val="24"/>
+          <w:szCs w:val="24"/>
+          <w:lang w:eastAsia="es-ES"/>
+        </w:rPr>
+      </w:pPr>
+    </w:p>
+    <w:p>
+      <w:pPr>
+        <w:spacing w:after="0" w:line="240" w:lineRule="auto"/>
+        <w:ind w:left="708" w:firstLine="708"/>
+        <w:jc w:val="both"/>
+        <w:rPr>
+          <w:rFonts w:eastAsia="Times New Roman" w:cstheme="minorHAnsi"/>
+          <w:sz w:val="24"/>
+          <w:szCs w:val="24"/>
+          <w:lang w:eastAsia="es-ES"/>
+        </w:rPr>
+      </w:pPr>
+      <w:r>
+        <w:rPr>
+          <w:rFonts w:eastAsia="Times New Roman" w:cstheme="minorHAnsi"/>
+          <w:sz w:val="24"/>
+          <w:szCs w:val="24"/>
+          <w:lang w:eastAsia="es-ES"/>
+        </w:rPr>
+        <w:t xml:space="preserve">En el tema de imágenes tenemos que empezar </w:t>
+      </w:r>
+      <w:r>
+        <w:rPr>
+          <w:rFonts w:eastAsia="Times New Roman" w:cstheme="minorHAnsi"/>
+          <w:sz w:val="24"/>
+          <w:szCs w:val="24"/>
+          <w:lang w:eastAsia="es-ES"/>
+        </w:rPr>
+        <w:t>diferencia</w:t>
+      </w:r>
+      <w:r>
+        <w:rPr>
+          <w:rFonts w:eastAsia="Times New Roman" w:cstheme="minorHAnsi"/>
+          <w:sz w:val="24"/>
+          <w:szCs w:val="24"/>
+          <w:lang w:eastAsia="es-ES"/>
+        </w:rPr>
+        <w:t>ndo</w:t>
+      </w:r>
+      <w:r>
+        <w:rPr>
+          <w:rFonts w:eastAsia="Times New Roman" w:cstheme="minorHAnsi"/>
+          <w:sz w:val="24"/>
+          <w:szCs w:val="24"/>
+          <w:lang w:eastAsia="es-ES"/>
+        </w:rPr>
+        <w:t xml:space="preserve"> entre obras fotográficas y meras fotografías.</w:t>
+      </w:r>
+      <w:r>
+        <w:rPr>
+          <w:rFonts w:eastAsia="Times New Roman" w:cstheme="minorHAnsi"/>
+          <w:sz w:val="24"/>
+          <w:szCs w:val="24"/>
+          <w:lang w:eastAsia="es-ES"/>
+        </w:rPr>
+        <w:t xml:space="preserve"> </w:t>
+      </w:r>
+      <w:r>
+        <w:rPr>
+          <w:rFonts w:eastAsia="Times New Roman" w:cstheme="minorHAnsi"/>
+          <w:sz w:val="24"/>
+          <w:szCs w:val="24"/>
+          <w:lang w:eastAsia="es-ES"/>
+        </w:rPr>
+        <w:t>Por obra podríamos entender imágenes que son originales (que reflejan la personalidad de su autor</w:t>
+      </w:r>
+      <w:r>
+        <w:rPr>
+          <w:rFonts w:eastAsia="Times New Roman" w:cstheme="minorHAnsi"/>
+          <w:sz w:val="24"/>
+          <w:szCs w:val="24"/>
+          <w:lang w:eastAsia="es-ES"/>
+        </w:rPr>
+        <w:t xml:space="preserve">) </w:t>
+      </w:r>
+      <w:r>
+        <w:rPr>
+          <w:rFonts w:eastAsia="Times New Roman" w:cstheme="minorHAnsi"/>
+          <w:sz w:val="24"/>
+          <w:szCs w:val="24"/>
+          <w:lang w:eastAsia="es-ES"/>
+        </w:rPr>
+        <w:t>y que precisan de una apreciable labor creativa, mientras que por meras fotografías podemos entender una captura de la realidad sin esa originalidad ni creatividad.</w:t>
+      </w:r>
+      <w:r>
+        <w:rPr>
+          <w:rFonts w:eastAsia="Times New Roman" w:cstheme="minorHAnsi"/>
+          <w:sz w:val="24"/>
+          <w:szCs w:val="24"/>
+          <w:lang w:eastAsia="es-ES"/>
+        </w:rPr>
+        <w:t xml:space="preserve"> L</w:t>
+      </w:r>
+      <w:r>
+        <w:rPr>
+          <w:rFonts w:eastAsia="Times New Roman" w:cstheme="minorHAnsi"/>
+          <w:sz w:val="24"/>
+          <w:szCs w:val="24"/>
+          <w:lang w:eastAsia="es-ES"/>
+        </w:rPr>
+        <w:t>a protección que le otorga la L</w:t>
+      </w:r>
+      <w:r>
+        <w:rPr>
+          <w:rFonts w:eastAsia="Times New Roman" w:cstheme="minorHAnsi"/>
+          <w:sz w:val="24"/>
+          <w:szCs w:val="24"/>
+          <w:lang w:eastAsia="es-ES"/>
+        </w:rPr>
+        <w:t xml:space="preserve">ey de </w:t>
+      </w:r>
+      <w:r>
+        <w:rPr>
+          <w:rFonts w:eastAsia="Times New Roman" w:cstheme="minorHAnsi"/>
+          <w:sz w:val="24"/>
+          <w:szCs w:val="24"/>
+          <w:lang w:eastAsia="es-ES"/>
+        </w:rPr>
+        <w:t>P</w:t>
+      </w:r>
+      <w:r>
+        <w:rPr>
+          <w:rFonts w:eastAsia="Times New Roman" w:cstheme="minorHAnsi"/>
+          <w:sz w:val="24"/>
+          <w:szCs w:val="24"/>
+          <w:lang w:eastAsia="es-ES"/>
+        </w:rPr>
+        <w:t xml:space="preserve">rotección </w:t>
+      </w:r>
+      <w:r>
+        <w:rPr>
+          <w:rFonts w:eastAsia="Times New Roman" w:cstheme="minorHAnsi"/>
+          <w:sz w:val="24"/>
+          <w:szCs w:val="24"/>
+          <w:lang w:eastAsia="es-ES"/>
+        </w:rPr>
+        <w:t>I</w:t>
+      </w:r>
+      <w:r>
+        <w:rPr>
+          <w:rFonts w:eastAsia="Times New Roman" w:cstheme="minorHAnsi"/>
+          <w:sz w:val="24"/>
+          <w:szCs w:val="24"/>
+          <w:lang w:eastAsia="es-ES"/>
+        </w:rPr>
+        <w:t>ntelectual</w:t>
+      </w:r>
+      <w:r>
+        <w:rPr>
+          <w:rFonts w:eastAsia="Times New Roman" w:cstheme="minorHAnsi"/>
+          <w:sz w:val="24"/>
+          <w:szCs w:val="24"/>
+          <w:lang w:eastAsia="es-ES"/>
+        </w:rPr>
+        <w:t xml:space="preserve"> a una obra durará durante toda la vida del autor y setenta años desde la muerte del mismo, mientras </w:t>
+      </w:r>
+      <w:r>
+        <w:rPr>
+          <w:rFonts w:eastAsia="Times New Roman" w:cstheme="minorHAnsi"/>
+          <w:sz w:val="24"/>
+          <w:szCs w:val="24"/>
+          <w:lang w:eastAsia="es-ES"/>
+        </w:rPr>
+        <w:t>que,</w:t>
+      </w:r>
+      <w:r>
+        <w:rPr>
+          <w:rFonts w:eastAsia="Times New Roman" w:cstheme="minorHAnsi"/>
+          <w:sz w:val="24"/>
+          <w:szCs w:val="24"/>
+          <w:lang w:eastAsia="es-ES"/>
+        </w:rPr>
+        <w:t xml:space="preserve"> en el caso de meras fotografías, la protección es de 25</w:t>
+      </w:r>
+      <w:r>
+        <w:rPr>
+          <w:rFonts w:eastAsia="Times New Roman" w:cstheme="minorHAnsi"/>
+          <w:sz w:val="24"/>
+          <w:szCs w:val="24"/>
+          <w:lang w:eastAsia="es-ES"/>
+        </w:rPr>
+        <w:t xml:space="preserve"> años desde el año siguiente a </w:t>
+      </w:r>
+      <w:r>
+        <w:rPr>
+          <w:rFonts w:eastAsia="Times New Roman" w:cstheme="minorHAnsi"/>
+          <w:sz w:val="24"/>
+          <w:szCs w:val="24"/>
+          <w:lang w:eastAsia="es-ES"/>
+        </w:rPr>
+        <w:t>su realización.</w:t>
+      </w:r>
+      <w:r>
+        <w:rPr>
+          <w:rFonts w:eastAsia="Times New Roman" w:cstheme="minorHAnsi"/>
+          <w:sz w:val="24"/>
+          <w:szCs w:val="24"/>
+          <w:lang w:eastAsia="es-ES"/>
+        </w:rPr>
+        <w:t xml:space="preserve"> </w:t>
+      </w:r>
+      <w:r>
+        <w:rPr>
+          <w:rFonts w:eastAsia="Times New Roman" w:cstheme="minorHAnsi"/>
+          <w:sz w:val="24"/>
+          <w:szCs w:val="24"/>
+          <w:lang w:eastAsia="es-ES"/>
+        </w:rPr>
+        <w:t>Los principales derechos del autor de la obra fotográfica se podrían dividir en dos</w:t>
+      </w:r>
+      <w:r>
+        <w:rPr>
+          <w:rFonts w:eastAsia="Times New Roman" w:cstheme="minorHAnsi"/>
+          <w:sz w:val="24"/>
+          <w:szCs w:val="24"/>
+          <w:lang w:eastAsia="es-ES"/>
+        </w:rPr>
+        <w:t xml:space="preserve">: </w:t>
       </w:r>
     </w:p>
     <w:p>
@@ -5676,36 +5946,70 @@
         <w:pStyle w:val="Prrafodelista"/>
         <w:numPr>
           <w:ilvl w:val="0"/>
-          <w:numId w:val="26"/>
+          <w:numId w:val="29"/>
         </w:numPr>
         <w:spacing w:after="0" w:line="240" w:lineRule="auto"/>
-        <w:rPr>
-          <w:rFonts w:eastAsia="Times New Roman" w:cstheme="minorHAnsi"/>
-          <w:sz w:val="24"/>
-          <w:szCs w:val="24"/>
-          <w:lang w:eastAsia="es-ES"/>
-        </w:rPr>
-      </w:pPr>
-      <w:r>
-        <w:rPr>
-          <w:sz w:val="24"/>
-          <w:szCs w:val="24"/>
-        </w:rPr>
-        <w:t>Form</w:t>
-      </w:r>
-      <w:r>
-        <w:rPr>
-          <w:sz w:val="24"/>
-          <w:szCs w:val="24"/>
-        </w:rPr>
-        <w:t>an parte de un banco de recursos</w:t>
-      </w:r>
-      <w:r>
-        <w:rPr>
-          <w:sz w:val="24"/>
-          <w:szCs w:val="24"/>
-        </w:rPr>
-        <w:t xml:space="preserve"> libres de copyright. </w:t>
+        <w:jc w:val="both"/>
+        <w:rPr>
+          <w:rFonts w:eastAsia="Times New Roman" w:cstheme="minorHAnsi"/>
+          <w:sz w:val="24"/>
+          <w:szCs w:val="24"/>
+          <w:lang w:eastAsia="es-ES"/>
+        </w:rPr>
+      </w:pPr>
+      <w:r>
+        <w:rPr>
+          <w:rFonts w:eastAsia="Times New Roman" w:cstheme="minorHAnsi"/>
+          <w:sz w:val="24"/>
+          <w:szCs w:val="24"/>
+          <w:lang w:eastAsia="es-ES"/>
+        </w:rPr>
+        <w:t>D</w:t>
+      </w:r>
+      <w:r>
+        <w:rPr>
+          <w:rFonts w:eastAsia="Times New Roman" w:cstheme="minorHAnsi"/>
+          <w:sz w:val="24"/>
+          <w:szCs w:val="24"/>
+          <w:lang w:eastAsia="es-ES"/>
+        </w:rPr>
+        <w:t>erechos de explotación</w:t>
+      </w:r>
+      <w:r>
+        <w:rPr>
+          <w:rFonts w:eastAsia="Times New Roman" w:cstheme="minorHAnsi"/>
+          <w:sz w:val="24"/>
+          <w:szCs w:val="24"/>
+          <w:lang w:eastAsia="es-ES"/>
+        </w:rPr>
+        <w:t xml:space="preserve">: </w:t>
+      </w:r>
+      <w:r>
+        <w:rPr>
+          <w:rFonts w:eastAsia="Times New Roman" w:cstheme="minorHAnsi"/>
+          <w:sz w:val="24"/>
+          <w:szCs w:val="24"/>
+          <w:lang w:eastAsia="es-ES"/>
+        </w:rPr>
+        <w:t>La LPI da al autor el derecho económico en exclusiva sobre su fotografía, atribuyéndole cualquier derecho de explotación, de tal forma que nadie sin su autorización puede lucrarse de su obra.</w:t>
+      </w:r>
+      <w:r>
+        <w:rPr>
+          <w:rFonts w:eastAsia="Times New Roman" w:cstheme="minorHAnsi"/>
+          <w:sz w:val="24"/>
+          <w:szCs w:val="24"/>
+          <w:lang w:eastAsia="es-ES"/>
+        </w:rPr>
+        <w:t xml:space="preserve"> </w:t>
+      </w:r>
+      <w:r>
+        <w:rPr>
+          <w:rFonts w:eastAsia="Times New Roman" w:cstheme="minorHAnsi"/>
+          <w:sz w:val="24"/>
+          <w:szCs w:val="24"/>
+          <w:lang w:eastAsia="es-ES"/>
+        </w:rPr>
+        <w:t>El método habitual de explotar económicamente las fotografías se podría dividir en dos: Reproducción y distribución.</w:t>
       </w:r>
     </w:p>
     <w:p>
@@ -5713,38 +6017,271 @@
         <w:pStyle w:val="Prrafodelista"/>
         <w:numPr>
           <w:ilvl w:val="0"/>
-          <w:numId w:val="26"/>
+          <w:numId w:val="29"/>
         </w:numPr>
-        <w:spacing w:after="150" w:line="240" w:lineRule="auto"/>
-        <w:rPr>
-          <w:rFonts w:eastAsia="Times New Roman" w:cstheme="minorHAnsi"/>
-          <w:sz w:val="24"/>
-          <w:szCs w:val="24"/>
-          <w:lang w:eastAsia="es-ES"/>
-        </w:rPr>
-      </w:pPr>
-      <w:r>
-        <w:rPr>
-          <w:sz w:val="24"/>
-        </w:rPr>
-        <w:t xml:space="preserve">Están bajo una licencia </w:t>
-      </w:r>
-      <w:proofErr w:type="spellStart"/>
-      <w:r>
-        <w:rPr>
-          <w:sz w:val="24"/>
-        </w:rPr>
-        <w:t>Copyleft</w:t>
-      </w:r>
-      <w:proofErr w:type="spellEnd"/>
-      <w:r>
-        <w:rPr>
-          <w:sz w:val="24"/>
-        </w:rPr>
-        <w:t xml:space="preserve"> que cede los derechos de reproducción bajo determinadas condiciones</w:t>
-      </w:r>
-      <w:r>
+        <w:spacing w:after="0" w:line="240" w:lineRule="auto"/>
+        <w:jc w:val="both"/>
+        <w:rPr>
+          <w:rFonts w:eastAsia="Times New Roman" w:cstheme="minorHAnsi"/>
+          <w:sz w:val="24"/>
+          <w:szCs w:val="24"/>
+          <w:lang w:eastAsia="es-ES"/>
+        </w:rPr>
+      </w:pPr>
+      <w:r>
+        <w:rPr>
+          <w:rFonts w:eastAsia="Times New Roman" w:cstheme="minorHAnsi"/>
+          <w:sz w:val="24"/>
+          <w:szCs w:val="24"/>
+          <w:lang w:eastAsia="es-ES"/>
+        </w:rPr>
+        <w:t>D</w:t>
+      </w:r>
+      <w:r>
+        <w:rPr>
+          <w:rFonts w:eastAsia="Times New Roman" w:cstheme="minorHAnsi"/>
+          <w:sz w:val="24"/>
+          <w:szCs w:val="24"/>
+          <w:lang w:eastAsia="es-ES"/>
+        </w:rPr>
+        <w:t>erechos morales</w:t>
+      </w:r>
+      <w:r>
+        <w:rPr>
+          <w:rFonts w:eastAsia="Times New Roman" w:cstheme="minorHAnsi"/>
+          <w:sz w:val="24"/>
+          <w:szCs w:val="24"/>
+          <w:lang w:eastAsia="es-ES"/>
+        </w:rPr>
+        <w:t xml:space="preserve">: Da </w:t>
+      </w:r>
+      <w:r>
+        <w:rPr>
+          <w:rFonts w:eastAsia="Times New Roman" w:cstheme="minorHAnsi"/>
+          <w:sz w:val="24"/>
+          <w:szCs w:val="24"/>
+          <w:lang w:eastAsia="es-ES"/>
+        </w:rPr>
+        <w:t>el derecho del autor a decidir la forma en que se ha de divulgar su obra, determinar si tal divulgación ha de hacerse con s</w:t>
+      </w:r>
+      <w:r>
+        <w:rPr>
+          <w:rFonts w:eastAsia="Times New Roman" w:cstheme="minorHAnsi"/>
+          <w:sz w:val="24"/>
+          <w:szCs w:val="24"/>
+          <w:lang w:eastAsia="es-ES"/>
+        </w:rPr>
+        <w:t>u nombre, bajo seudónimo</w:t>
+      </w:r>
+      <w:r>
+        <w:rPr>
+          <w:rFonts w:eastAsia="Times New Roman" w:cstheme="minorHAnsi"/>
+          <w:sz w:val="24"/>
+          <w:szCs w:val="24"/>
+          <w:lang w:eastAsia="es-ES"/>
+        </w:rPr>
+        <w:t>, o anónimamente, exigir el reconocimiento de su condición de autor de la obra y exigir el respeto a la integridad de la obra e impedir cualquier deformación, modificación, alteración o atentado contra ella que suponga perjuicio a sus legítimos intereses o menoscabo a su reputación.</w:t>
+      </w:r>
+      <w:r>
+        <w:rPr>
+          <w:rFonts w:eastAsia="Times New Roman" w:cstheme="minorHAnsi"/>
+          <w:sz w:val="24"/>
+          <w:szCs w:val="24"/>
+          <w:lang w:eastAsia="es-ES"/>
+        </w:rPr>
+        <w:t xml:space="preserve"> </w:t>
+      </w:r>
+      <w:r>
+        <w:rPr>
+          <w:rFonts w:eastAsia="Times New Roman" w:cstheme="minorHAnsi"/>
+          <w:sz w:val="24"/>
+          <w:szCs w:val="24"/>
+          <w:lang w:eastAsia="es-ES"/>
+        </w:rPr>
+        <w:t xml:space="preserve">También el derecho de impedir que nadie, bajo ningún concepto, altere ni modifique </w:t>
+      </w:r>
+      <w:r>
+        <w:rPr>
+          <w:rFonts w:eastAsia="Times New Roman" w:cstheme="minorHAnsi"/>
+          <w:sz w:val="24"/>
+          <w:szCs w:val="24"/>
+          <w:lang w:eastAsia="es-ES"/>
+        </w:rPr>
+        <w:t>l</w:t>
+      </w:r>
+      <w:r>
+        <w:rPr>
+          <w:rFonts w:eastAsia="Times New Roman" w:cstheme="minorHAnsi"/>
+          <w:sz w:val="24"/>
+          <w:szCs w:val="24"/>
+          <w:lang w:eastAsia="es-ES"/>
+        </w:rPr>
+        <w:t>as obras.</w:t>
+      </w:r>
+    </w:p>
+    <w:p>
+      <w:pPr>
+        <w:pStyle w:val="Prrafodelista"/>
+        <w:spacing w:after="0" w:line="240" w:lineRule="auto"/>
+        <w:ind w:left="1428"/>
+        <w:jc w:val="both"/>
+        <w:rPr>
+          <w:rFonts w:eastAsia="Times New Roman" w:cstheme="minorHAnsi"/>
+          <w:sz w:val="24"/>
+          <w:szCs w:val="24"/>
+          <w:lang w:eastAsia="es-ES"/>
+        </w:rPr>
+      </w:pPr>
+    </w:p>
+    <w:p>
+      <w:pPr>
+        <w:spacing w:after="0" w:line="240" w:lineRule="auto"/>
+        <w:ind w:left="708" w:firstLine="708"/>
+        <w:jc w:val="both"/>
+        <w:rPr>
+          <w:rFonts w:eastAsia="Times New Roman" w:cstheme="minorHAnsi"/>
+          <w:sz w:val="24"/>
+          <w:szCs w:val="24"/>
+          <w:lang w:eastAsia="es-ES"/>
+        </w:rPr>
+      </w:pPr>
+      <w:r>
+        <w:rPr>
+          <w:rFonts w:eastAsia="Times New Roman" w:cstheme="minorHAnsi"/>
+          <w:sz w:val="24"/>
+          <w:szCs w:val="24"/>
+          <w:lang w:eastAsia="es-ES"/>
+        </w:rPr>
+        <w:t>L</w:t>
+      </w:r>
+      <w:r>
+        <w:rPr>
+          <w:rFonts w:eastAsia="Times New Roman" w:cstheme="minorHAnsi"/>
+          <w:sz w:val="24"/>
+          <w:szCs w:val="24"/>
+          <w:lang w:eastAsia="es-ES"/>
+        </w:rPr>
+        <w:t>os derechos que protegen a la mera fotografía están más delimitados y restringidos.</w:t>
+      </w:r>
+      <w:r>
+        <w:rPr>
+          <w:rFonts w:eastAsia="Times New Roman" w:cstheme="minorHAnsi"/>
+          <w:sz w:val="24"/>
+          <w:szCs w:val="24"/>
+          <w:lang w:eastAsia="es-ES"/>
+        </w:rPr>
+        <w:t xml:space="preserve"> </w:t>
+      </w:r>
+      <w:r>
+        <w:rPr>
+          <w:rFonts w:eastAsia="Times New Roman" w:cstheme="minorHAnsi"/>
+          <w:sz w:val="24"/>
+          <w:szCs w:val="24"/>
+          <w:lang w:eastAsia="es-ES"/>
+        </w:rPr>
+        <w:t xml:space="preserve">Estas restricciones a los derechos de las meras fotografías se limitan a </w:t>
+      </w:r>
+      <w:r>
+        <w:rPr>
+          <w:rFonts w:eastAsia="Times New Roman" w:cstheme="minorHAnsi"/>
+          <w:sz w:val="24"/>
+          <w:szCs w:val="24"/>
+          <w:lang w:eastAsia="es-ES"/>
+        </w:rPr>
+        <w:t>la reproducción, la distribución y la c</w:t>
+      </w:r>
+      <w:r>
+        <w:rPr>
+          <w:rFonts w:eastAsia="Times New Roman" w:cstheme="minorHAnsi"/>
+          <w:sz w:val="24"/>
+          <w:szCs w:val="24"/>
+          <w:lang w:eastAsia="es-ES"/>
+        </w:rPr>
+        <w:t>omunicación pública</w:t>
+      </w:r>
+      <w:r>
+        <w:rPr>
+          <w:rFonts w:eastAsia="Times New Roman" w:cstheme="minorHAnsi"/>
+          <w:sz w:val="24"/>
+          <w:szCs w:val="24"/>
+          <w:lang w:eastAsia="es-ES"/>
+        </w:rPr>
         <w:t>.</w:t>
+      </w:r>
+    </w:p>
+    <w:p>
+      <w:pPr>
+        <w:spacing w:after="0" w:line="240" w:lineRule="auto"/>
+        <w:ind w:firstLine="708"/>
+        <w:jc w:val="both"/>
+        <w:rPr>
+          <w:rFonts w:eastAsia="Times New Roman" w:cstheme="minorHAnsi"/>
+          <w:sz w:val="24"/>
+          <w:szCs w:val="24"/>
+          <w:lang w:eastAsia="es-ES"/>
+        </w:rPr>
+      </w:pPr>
+    </w:p>
+    <w:p>
+      <w:pPr>
+        <w:spacing w:after="0" w:line="240" w:lineRule="auto"/>
+        <w:ind w:firstLine="708"/>
+        <w:jc w:val="both"/>
+        <w:rPr>
+          <w:rFonts w:eastAsia="Times New Roman" w:cstheme="minorHAnsi"/>
+          <w:sz w:val="24"/>
+          <w:szCs w:val="24"/>
+          <w:lang w:eastAsia="es-ES"/>
+        </w:rPr>
+      </w:pPr>
+    </w:p>
+    <w:p>
+      <w:pPr>
+        <w:spacing w:after="0" w:line="240" w:lineRule="auto"/>
+        <w:ind w:firstLine="360"/>
+        <w:jc w:val="both"/>
+        <w:rPr>
+          <w:rFonts w:eastAsia="Times New Roman" w:cstheme="minorHAnsi"/>
+          <w:sz w:val="24"/>
+          <w:szCs w:val="24"/>
+          <w:lang w:eastAsia="es-ES"/>
+        </w:rPr>
+      </w:pPr>
+      <w:r>
+        <w:rPr>
+          <w:rFonts w:eastAsia="Times New Roman" w:cstheme="minorHAnsi"/>
+          <w:sz w:val="24"/>
+          <w:szCs w:val="24"/>
+          <w:lang w:eastAsia="es-ES"/>
+        </w:rPr>
+        <w:t>Podemos</w:t>
+      </w:r>
+      <w:r>
+        <w:rPr>
+          <w:rFonts w:eastAsia="Times New Roman" w:cstheme="minorHAnsi"/>
+          <w:sz w:val="24"/>
+          <w:szCs w:val="24"/>
+          <w:lang w:eastAsia="es-ES"/>
+        </w:rPr>
+        <w:t xml:space="preserve"> usar imágenes</w:t>
+      </w:r>
+      <w:r>
+        <w:rPr>
+          <w:rFonts w:eastAsia="Times New Roman" w:cstheme="minorHAnsi"/>
+          <w:sz w:val="24"/>
+          <w:szCs w:val="24"/>
+          <w:lang w:eastAsia="es-ES"/>
+        </w:rPr>
+        <w:t>, música, vídeos o cualquier otro recurso</w:t>
+      </w:r>
+      <w:r>
+        <w:rPr>
+          <w:rFonts w:eastAsia="Times New Roman" w:cstheme="minorHAnsi"/>
+          <w:sz w:val="24"/>
+          <w:szCs w:val="24"/>
+          <w:lang w:eastAsia="es-ES"/>
+        </w:rPr>
+        <w:t xml:space="preserve"> si:</w:t>
       </w:r>
     </w:p>
     <w:p>
@@ -5752,21 +6289,37 @@
         <w:pStyle w:val="Prrafodelista"/>
         <w:numPr>
           <w:ilvl w:val="0"/>
-          <w:numId w:val="26"/>
+          <w:numId w:val="32"/>
         </w:numPr>
-        <w:spacing w:after="150" w:line="240" w:lineRule="auto"/>
-        <w:rPr>
-          <w:rFonts w:eastAsia="Times New Roman" w:cstheme="minorHAnsi"/>
-          <w:sz w:val="32"/>
-          <w:szCs w:val="24"/>
-          <w:lang w:eastAsia="es-ES"/>
-        </w:rPr>
-      </w:pPr>
-      <w:r>
-        <w:rPr>
-          <w:sz w:val="24"/>
-        </w:rPr>
-        <w:t>La usamos para ilustrar una actividad educativa en el aula, siempre que se trate de obras ya divulgadas, y usemos solo fragmentos o bien obras aisladas.</w:t>
+        <w:spacing w:after="0" w:line="240" w:lineRule="auto"/>
+        <w:jc w:val="both"/>
+        <w:rPr>
+          <w:rFonts w:eastAsia="Times New Roman" w:cstheme="minorHAnsi"/>
+          <w:sz w:val="24"/>
+          <w:szCs w:val="24"/>
+          <w:lang w:eastAsia="es-ES"/>
+        </w:rPr>
+      </w:pPr>
+      <w:r>
+        <w:rPr>
+          <w:sz w:val="24"/>
+          <w:szCs w:val="24"/>
+        </w:rPr>
+        <w:t>Form</w:t>
+      </w:r>
+      <w:r>
+        <w:rPr>
+          <w:sz w:val="24"/>
+          <w:szCs w:val="24"/>
+        </w:rPr>
+        <w:t>an parte de un banco de recursos</w:t>
+      </w:r>
+      <w:r>
+        <w:rPr>
+          <w:sz w:val="24"/>
+          <w:szCs w:val="24"/>
+        </w:rPr>
+        <w:t xml:space="preserve"> libres de copyright. </w:t>
       </w:r>
     </w:p>
     <w:p>
@@ -5774,21 +6327,38 @@
         <w:pStyle w:val="Prrafodelista"/>
         <w:numPr>
           <w:ilvl w:val="0"/>
-          <w:numId w:val="26"/>
+          <w:numId w:val="32"/>
         </w:numPr>
         <w:spacing w:after="150" w:line="240" w:lineRule="auto"/>
         <w:rPr>
           <w:rFonts w:eastAsia="Times New Roman" w:cstheme="minorHAnsi"/>
-          <w:sz w:val="32"/>
-          <w:szCs w:val="24"/>
-          <w:lang w:eastAsia="es-ES"/>
-        </w:rPr>
-      </w:pPr>
-      <w:r>
-        <w:rPr>
-          <w:sz w:val="24"/>
-        </w:rPr>
-        <w:t>La usamos dentro de un trabajo de estudio que no se divulgará más allá de la tutoría del profesor o la Intranet de la institución.</w:t>
+          <w:sz w:val="24"/>
+          <w:szCs w:val="24"/>
+          <w:lang w:eastAsia="es-ES"/>
+        </w:rPr>
+      </w:pPr>
+      <w:r>
+        <w:rPr>
+          <w:sz w:val="24"/>
+        </w:rPr>
+        <w:t xml:space="preserve">Están bajo una licencia </w:t>
+      </w:r>
+      <w:proofErr w:type="spellStart"/>
+      <w:r>
+        <w:rPr>
+          <w:sz w:val="24"/>
+        </w:rPr>
+        <w:t>Copyleft</w:t>
+      </w:r>
+      <w:proofErr w:type="spellEnd"/>
+      <w:r>
+        <w:rPr>
+          <w:sz w:val="24"/>
+        </w:rPr>
+        <w:t xml:space="preserve"> que cede los derechos de reproducción bajo determinadas condiciones</w:t>
+      </w:r>
+      <w:r>
+        <w:t>.</w:t>
       </w:r>
     </w:p>
     <w:p>
@@ -5796,12 +6366,56 @@
         <w:pStyle w:val="Prrafodelista"/>
         <w:numPr>
           <w:ilvl w:val="0"/>
-          <w:numId w:val="26"/>
+          <w:numId w:val="32"/>
         </w:numPr>
         <w:spacing w:after="150" w:line="240" w:lineRule="auto"/>
         <w:rPr>
           <w:rFonts w:eastAsia="Times New Roman" w:cstheme="minorHAnsi"/>
-          <w:sz w:val="32"/>
+          <w:sz w:val="24"/>
+          <w:szCs w:val="24"/>
+          <w:lang w:eastAsia="es-ES"/>
+        </w:rPr>
+      </w:pPr>
+      <w:r>
+        <w:rPr>
+          <w:sz w:val="24"/>
+        </w:rPr>
+        <w:t>La usamos para ilustrar una actividad educativa en el aula, siempre que se trate de obras ya divulgadas, y usemos solo fragmentos o bien obras aisladas.</w:t>
+      </w:r>
+    </w:p>
+    <w:p>
+      <w:pPr>
+        <w:pStyle w:val="Prrafodelista"/>
+        <w:numPr>
+          <w:ilvl w:val="0"/>
+          <w:numId w:val="32"/>
+        </w:numPr>
+        <w:spacing w:after="150" w:line="240" w:lineRule="auto"/>
+        <w:rPr>
+          <w:rFonts w:eastAsia="Times New Roman" w:cstheme="minorHAnsi"/>
+          <w:sz w:val="24"/>
+          <w:szCs w:val="24"/>
+          <w:lang w:eastAsia="es-ES"/>
+        </w:rPr>
+      </w:pPr>
+      <w:r>
+        <w:rPr>
+          <w:sz w:val="24"/>
+        </w:rPr>
+        <w:t>La usamos dentro de un trabajo de estudio que no se divulgará más allá de la tutoría del profesor o la Intranet de la institución.</w:t>
+      </w:r>
+    </w:p>
+    <w:p>
+      <w:pPr>
+        <w:pStyle w:val="Prrafodelista"/>
+        <w:numPr>
+          <w:ilvl w:val="0"/>
+          <w:numId w:val="32"/>
+        </w:numPr>
+        <w:spacing w:after="150" w:line="240" w:lineRule="auto"/>
+        <w:rPr>
+          <w:rFonts w:eastAsia="Times New Roman" w:cstheme="minorHAnsi"/>
+          <w:sz w:val="24"/>
           <w:szCs w:val="24"/>
           <w:lang w:eastAsia="es-ES"/>
         </w:rPr>
@@ -5840,15 +6454,14 @@
         <w:pStyle w:val="Prrafodelista"/>
         <w:numPr>
           <w:ilvl w:val="1"/>
-          <w:numId w:val="24"/>
+          <w:numId w:val="31"/>
         </w:numPr>
         <w:spacing w:after="150" w:line="240" w:lineRule="auto"/>
-        <w:ind w:left="709" w:firstLine="0"/>
         <w:jc w:val="both"/>
         <w:rPr>
           <w:rFonts w:asciiTheme="majorHAnsi" w:eastAsia="Times New Roman" w:hAnsiTheme="majorHAnsi" w:cs="Times New Roman"/>
           <w:b/>
-          <w:color w:val="338AA6"/>
+          <w:color w:val="2E74B5" w:themeColor="accent1" w:themeShade="BF"/>
           <w:sz w:val="28"/>
           <w:szCs w:val="28"/>
           <w:lang w:eastAsia="es-ES"/>
@@ -5858,29 +6471,41 @@
         <w:rPr>
           <w:rFonts w:asciiTheme="majorHAnsi" w:eastAsia="Times New Roman" w:hAnsiTheme="majorHAnsi" w:cs="Times New Roman"/>
           <w:b/>
-          <w:color w:val="338AA6"/>
+          <w:color w:val="2E74B5" w:themeColor="accent1" w:themeShade="BF"/>
           <w:sz w:val="28"/>
           <w:szCs w:val="28"/>
           <w:lang w:eastAsia="es-ES"/>
         </w:rPr>
-        <w:t>Consecuencias</w:t>
+        <w:lastRenderedPageBreak/>
+        <w:t xml:space="preserve"> </w:t>
       </w:r>
       <w:r>
         <w:rPr>
           <w:rFonts w:asciiTheme="majorHAnsi" w:eastAsia="Times New Roman" w:hAnsiTheme="majorHAnsi" w:cs="Times New Roman"/>
           <w:b/>
-          <w:color w:val="338AA6"/>
+          <w:color w:val="2E74B5" w:themeColor="accent1" w:themeShade="BF"/>
           <w:sz w:val="28"/>
           <w:szCs w:val="28"/>
           <w:lang w:eastAsia="es-ES"/>
         </w:rPr>
+        <w:t>Consecuencias</w:t>
+      </w:r>
+      <w:r>
+        <w:rPr>
+          <w:rFonts w:asciiTheme="majorHAnsi" w:eastAsia="Times New Roman" w:hAnsiTheme="majorHAnsi" w:cs="Times New Roman"/>
+          <w:b/>
+          <w:color w:val="2E74B5" w:themeColor="accent1" w:themeShade="BF"/>
+          <w:sz w:val="28"/>
+          <w:szCs w:val="28"/>
+          <w:lang w:eastAsia="es-ES"/>
+        </w:rPr>
         <w:t xml:space="preserve"> por el uso indebido de una imagen</w:t>
       </w:r>
       <w:r>
         <w:rPr>
           <w:rFonts w:asciiTheme="majorHAnsi" w:eastAsia="Times New Roman" w:hAnsiTheme="majorHAnsi" w:cs="Times New Roman"/>
           <w:b/>
-          <w:color w:val="338AA6"/>
+          <w:color w:val="2E74B5" w:themeColor="accent1" w:themeShade="BF"/>
           <w:sz w:val="28"/>
           <w:szCs w:val="28"/>
           <w:lang w:eastAsia="es-ES"/>
@@ -5919,21 +6544,7 @@
           <w:rFonts w:asciiTheme="minorHAnsi" w:hAnsiTheme="minorHAnsi" w:cstheme="minorHAnsi"/>
           <w:color w:val="515151"/>
         </w:rPr>
-        <w:t xml:space="preserve"> en nuestro sitio web sin haber obtenido el co</w:t>
-      </w:r>
-      <w:r>
-        <w:rPr>
-          <w:rFonts w:asciiTheme="minorHAnsi" w:hAnsiTheme="minorHAnsi" w:cstheme="minorHAnsi"/>
-          <w:color w:val="515151"/>
-        </w:rPr>
-        <w:t xml:space="preserve">nsentimiento o la autorización </w:t>
-      </w:r>
-      <w:r>
-        <w:rPr>
-          <w:rFonts w:asciiTheme="minorHAnsi" w:hAnsiTheme="minorHAnsi" w:cstheme="minorHAnsi"/>
-          <w:color w:val="515151"/>
-        </w:rPr>
-        <w:t>de su autor, y sin disponer de una licencia de uso o explota</w:t>
+        <w:t xml:space="preserve"> en nuestro sitio web sin haber obtenido el consentimiento o la autorización de su autor, y sin disponer de una licencia de uso o explota</w:t>
       </w:r>
       <w:r>
         <w:rPr>
@@ -5997,35 +6608,42 @@
           <w:rFonts w:asciiTheme="minorHAnsi" w:hAnsiTheme="minorHAnsi" w:cstheme="minorHAnsi"/>
           <w:color w:val="515151"/>
         </w:rPr>
-        <w:t xml:space="preserve">El problema de que el asunto llegue a los tribunales, es que el autor puede pedir medidas cautelares, como cerrar tu página para evitar que vuelvas a publicar </w:t>
+        <w:t xml:space="preserve">Si acudimos a </w:t>
       </w:r>
       <w:r>
         <w:rPr>
           <w:rFonts w:asciiTheme="minorHAnsi" w:hAnsiTheme="minorHAnsi" w:cstheme="minorHAnsi"/>
           <w:color w:val="515151"/>
         </w:rPr>
-        <w:t>su obra</w:t>
+        <w:t>los artículos 138 a 140 de la Ley de Propiedad intelectual, se establece que el autor (o el que tenga la licencia de uso o explotación) puede pedirnos además de cesar en el uso de</w:t>
       </w:r>
       <w:r>
         <w:rPr>
           <w:rFonts w:asciiTheme="minorHAnsi" w:hAnsiTheme="minorHAnsi" w:cstheme="minorHAnsi"/>
           <w:color w:val="515151"/>
         </w:rPr>
-        <w:t>. Lo más seguro es que e</w:t>
+        <w:t>l</w:t>
       </w:r>
       <w:r>
         <w:rPr>
           <w:rFonts w:asciiTheme="minorHAnsi" w:hAnsiTheme="minorHAnsi" w:cstheme="minorHAnsi"/>
           <w:color w:val="515151"/>
         </w:rPr>
-        <w:t>l juez ponderará lo que solicite el autor demandante, pero quizá lo mejor es evitar</w:t>
+        <w:t xml:space="preserve"> </w:t>
       </w:r>
       <w:r>
         <w:rPr>
           <w:rFonts w:asciiTheme="minorHAnsi" w:hAnsiTheme="minorHAnsi" w:cstheme="minorHAnsi"/>
           <w:color w:val="515151"/>
         </w:rPr>
-        <w:t xml:space="preserve"> este tipo de situación.</w:t>
+        <w:t>recurso</w:t>
+      </w:r>
+      <w:r>
+        <w:rPr>
+          <w:rFonts w:asciiTheme="minorHAnsi" w:hAnsiTheme="minorHAnsi" w:cstheme="minorHAnsi"/>
+          <w:color w:val="515151"/>
+        </w:rPr>
+        <w:t xml:space="preserve"> una indemnización conforme a alguno de los criterios siguientes:</w:t>
       </w:r>
     </w:p>
     <w:p>
@@ -6040,13 +6658,143 @@
           <w:color w:val="515151"/>
         </w:rPr>
       </w:pPr>
+      <w:r>
+        <w:rPr>
+          <w:rFonts w:asciiTheme="minorHAnsi" w:hAnsiTheme="minorHAnsi" w:cstheme="minorHAnsi"/>
+          <w:color w:val="515151"/>
+        </w:rPr>
+        <w:t>a) Las consecuencias económicas negativas, entre ellas la pérdida de beneficios que haya sufrido el autor (o el que tenga la licencia de uso) y los beneficios que el infractor haya obtenido por la utilizaci</w:t>
+      </w:r>
+      <w:r>
+        <w:rPr>
+          <w:rFonts w:asciiTheme="minorHAnsi" w:hAnsiTheme="minorHAnsi" w:cstheme="minorHAnsi"/>
+          <w:color w:val="515151"/>
+        </w:rPr>
+        <w:t>ón ilícita de la imagen. Es decir</w:t>
+      </w:r>
+      <w:r>
+        <w:rPr>
+          <w:rFonts w:asciiTheme="minorHAnsi" w:hAnsiTheme="minorHAnsi" w:cstheme="minorHAnsi"/>
+          <w:color w:val="515151"/>
+        </w:rPr>
+        <w:t xml:space="preserve">, lo que pierde el autor y lo que </w:t>
+      </w:r>
+      <w:r>
+        <w:rPr>
+          <w:rFonts w:asciiTheme="minorHAnsi" w:hAnsiTheme="minorHAnsi" w:cstheme="minorHAnsi"/>
+          <w:color w:val="515151"/>
+        </w:rPr>
+        <w:t xml:space="preserve">gana el infractor por el uso de la imagen. </w:t>
+      </w:r>
+      <w:r>
+        <w:rPr>
+          <w:rFonts w:asciiTheme="minorHAnsi" w:hAnsiTheme="minorHAnsi" w:cstheme="minorHAnsi"/>
+          <w:color w:val="515151"/>
+        </w:rPr>
+        <w:t>En este caso habría que probar la existencia de ese perjuicio económico, hay que justificarlo, no vale con dar una cifra sin más.</w:t>
+      </w:r>
+      <w:r>
+        <w:rPr>
+          <w:rFonts w:asciiTheme="minorHAnsi" w:hAnsiTheme="minorHAnsi" w:cstheme="minorHAnsi"/>
+          <w:color w:val="515151"/>
+        </w:rPr>
+        <w:t xml:space="preserve"> </w:t>
+      </w:r>
+      <w:r>
+        <w:rPr>
+          <w:rFonts w:asciiTheme="minorHAnsi" w:hAnsiTheme="minorHAnsi" w:cstheme="minorHAnsi"/>
+          <w:color w:val="515151"/>
+        </w:rPr>
+        <w:t>No obstante, en el caso de que el perjudicado alegue daño moral, no es necesario que se pruebe el mismo, bastando atenerse a la gravedad de la lesión y grado de difusión de la obra ilícita.</w:t>
+      </w:r>
+    </w:p>
+    <w:p>
+      <w:pPr>
+        <w:pStyle w:val="NormalWeb"/>
+        <w:shd w:val="clear" w:color="auto" w:fill="FFFFFF"/>
+        <w:spacing w:before="0" w:beforeAutospacing="0" w:after="300" w:afterAutospacing="0"/>
+        <w:ind w:left="708" w:firstLine="708"/>
+        <w:textAlignment w:val="baseline"/>
+        <w:rPr>
+          <w:rFonts w:asciiTheme="minorHAnsi" w:hAnsiTheme="minorHAnsi" w:cstheme="minorHAnsi"/>
+          <w:color w:val="515151"/>
+        </w:rPr>
+      </w:pPr>
+      <w:r>
+        <w:rPr>
+          <w:rFonts w:asciiTheme="minorHAnsi" w:hAnsiTheme="minorHAnsi" w:cstheme="minorHAnsi"/>
+          <w:color w:val="515151"/>
+        </w:rPr>
+        <w:t>b) La cantidad que como remuneración hubiera percibido el perjudicado, si el infractor hubiera pedido autorización para utilizar la imagen.</w:t>
+      </w:r>
+    </w:p>
+    <w:p>
+      <w:pPr>
+        <w:pStyle w:val="NormalWeb"/>
+        <w:shd w:val="clear" w:color="auto" w:fill="FFFFFF"/>
+        <w:spacing w:before="0" w:beforeAutospacing="0" w:after="300" w:afterAutospacing="0"/>
+        <w:ind w:left="708" w:firstLine="708"/>
+        <w:textAlignment w:val="baseline"/>
+        <w:rPr>
+          <w:rFonts w:asciiTheme="minorHAnsi" w:hAnsiTheme="minorHAnsi" w:cstheme="minorHAnsi"/>
+          <w:color w:val="515151"/>
+        </w:rPr>
+      </w:pPr>
+      <w:r>
+        <w:rPr>
+          <w:rFonts w:asciiTheme="minorHAnsi" w:hAnsiTheme="minorHAnsi" w:cstheme="minorHAnsi"/>
+          <w:color w:val="515151"/>
+        </w:rPr>
+        <w:t xml:space="preserve">El problema de que el asunto llegue a los tribunales, es que el autor puede pedir medidas cautelares, como cerrar tu página para evitar que vuelvas a publicar </w:t>
+      </w:r>
+      <w:r>
+        <w:rPr>
+          <w:rFonts w:asciiTheme="minorHAnsi" w:hAnsiTheme="minorHAnsi" w:cstheme="minorHAnsi"/>
+          <w:color w:val="515151"/>
+        </w:rPr>
+        <w:t>su obra</w:t>
+      </w:r>
+      <w:r>
+        <w:rPr>
+          <w:rFonts w:asciiTheme="minorHAnsi" w:hAnsiTheme="minorHAnsi" w:cstheme="minorHAnsi"/>
+          <w:color w:val="515151"/>
+        </w:rPr>
+        <w:t>. Lo más seguro es que e</w:t>
+      </w:r>
+      <w:r>
+        <w:rPr>
+          <w:rFonts w:asciiTheme="minorHAnsi" w:hAnsiTheme="minorHAnsi" w:cstheme="minorHAnsi"/>
+          <w:color w:val="515151"/>
+        </w:rPr>
+        <w:t>l juez ponderará lo que solicite el autor demandante, pero quizá lo mejor es evitar</w:t>
+      </w:r>
+      <w:r>
+        <w:rPr>
+          <w:rFonts w:asciiTheme="minorHAnsi" w:hAnsiTheme="minorHAnsi" w:cstheme="minorHAnsi"/>
+          <w:color w:val="515151"/>
+        </w:rPr>
+        <w:t xml:space="preserve"> este tipo de situación.</w:t>
+      </w:r>
+    </w:p>
+    <w:p>
+      <w:pPr>
+        <w:pStyle w:val="NormalWeb"/>
+        <w:shd w:val="clear" w:color="auto" w:fill="FFFFFF"/>
+        <w:spacing w:before="0" w:beforeAutospacing="0" w:after="300" w:afterAutospacing="0"/>
+        <w:ind w:left="708" w:firstLine="708"/>
+        <w:textAlignment w:val="baseline"/>
+        <w:rPr>
+          <w:rFonts w:asciiTheme="minorHAnsi" w:hAnsiTheme="minorHAnsi" w:cstheme="minorHAnsi"/>
+          <w:color w:val="515151"/>
+        </w:rPr>
+      </w:pPr>
     </w:p>
     <w:p>
       <w:pPr>
         <w:pStyle w:val="Ttulo1"/>
         <w:numPr>
           <w:ilvl w:val="0"/>
-          <w:numId w:val="24"/>
+          <w:numId w:val="2"/>
         </w:numPr>
         <w:rPr>
           <w:b/>
@@ -6182,7 +6930,7 @@
         <w:rPr>
           <w:rFonts w:asciiTheme="majorHAnsi" w:eastAsia="Times New Roman" w:hAnsiTheme="majorHAnsi" w:cs="Times New Roman"/>
           <w:b/>
-          <w:color w:val="338AA6"/>
+          <w:color w:val="2E74B5" w:themeColor="accent1" w:themeShade="BF"/>
           <w:sz w:val="28"/>
           <w:szCs w:val="28"/>
           <w:lang w:eastAsia="es-ES"/>
@@ -6192,7 +6940,7 @@
         <w:rPr>
           <w:rFonts w:asciiTheme="majorHAnsi" w:eastAsia="Times New Roman" w:hAnsiTheme="majorHAnsi" w:cs="Times New Roman"/>
           <w:b/>
-          <w:color w:val="338AA6"/>
+          <w:color w:val="2E74B5" w:themeColor="accent1" w:themeShade="BF"/>
           <w:sz w:val="28"/>
           <w:szCs w:val="28"/>
           <w:lang w:eastAsia="es-ES"/>
@@ -6222,6 +6970,7 @@
           <w:szCs w:val="24"/>
           <w:shd w:val="clear" w:color="auto" w:fill="FFFFFF"/>
         </w:rPr>
+        <w:lastRenderedPageBreak/>
         <w:t>Un programa es software libre si los usuarios tienen las cuatro libertades esenciales:</w:t>
       </w:r>
     </w:p>
@@ -6380,7 +7129,6 @@
           <w:szCs w:val="24"/>
           <w:lang w:eastAsia="es-ES"/>
         </w:rPr>
-        <w:lastRenderedPageBreak/>
         <w:t xml:space="preserve">Libertad 2: </w:t>
       </w:r>
       <w:r>
@@ -6580,7 +7328,7 @@
         <w:rPr>
           <w:rFonts w:asciiTheme="majorHAnsi" w:eastAsia="Times New Roman" w:hAnsiTheme="majorHAnsi" w:cs="Times New Roman"/>
           <w:b/>
-          <w:color w:val="338AA6"/>
+          <w:color w:val="2E74B5" w:themeColor="accent1" w:themeShade="BF"/>
           <w:sz w:val="28"/>
           <w:szCs w:val="28"/>
           <w:lang w:eastAsia="es-ES"/>
@@ -6591,7 +7339,7 @@
         <w:rPr>
           <w:rFonts w:asciiTheme="majorHAnsi" w:eastAsia="Times New Roman" w:hAnsiTheme="majorHAnsi" w:cs="Times New Roman"/>
           <w:b/>
-          <w:color w:val="338AA6"/>
+          <w:color w:val="2E74B5" w:themeColor="accent1" w:themeShade="BF"/>
           <w:sz w:val="28"/>
           <w:szCs w:val="28"/>
           <w:lang w:eastAsia="es-ES"/>
@@ -6755,6 +7503,7 @@
           <w:sz w:val="24"/>
           <w:szCs w:val="24"/>
         </w:rPr>
+        <w:lastRenderedPageBreak/>
         <w:t xml:space="preserve">El objetivo del </w:t>
       </w:r>
       <w:r>
@@ -6936,7 +7685,6 @@
           <w:sz w:val="24"/>
           <w:szCs w:val="24"/>
         </w:rPr>
-        <w:lastRenderedPageBreak/>
         <w:t>libertad de copiarlo y modificarlo, garantizando que se m</w:t>
       </w:r>
       <w:r>
@@ -7236,7 +7984,7 @@
         <w:rPr>
           <w:rFonts w:asciiTheme="majorHAnsi" w:eastAsia="Times New Roman" w:hAnsiTheme="majorHAnsi" w:cs="Times New Roman"/>
           <w:b/>
-          <w:color w:val="338AA6"/>
+          <w:color w:val="2E74B5" w:themeColor="accent1" w:themeShade="BF"/>
           <w:sz w:val="28"/>
           <w:szCs w:val="28"/>
           <w:lang w:eastAsia="es-ES"/>
@@ -7246,7 +7994,7 @@
         <w:rPr>
           <w:rFonts w:asciiTheme="majorHAnsi" w:eastAsia="Times New Roman" w:hAnsiTheme="majorHAnsi" w:cs="Times New Roman"/>
           <w:b/>
-          <w:color w:val="338AA6"/>
+          <w:color w:val="2E74B5" w:themeColor="accent1" w:themeShade="BF"/>
           <w:sz w:val="28"/>
           <w:szCs w:val="28"/>
           <w:lang w:eastAsia="es-ES"/>
@@ -7296,12 +8044,18 @@
           <w:numId w:val="14"/>
         </w:numPr>
         <w:rPr>
+          <w:b/>
+          <w:sz w:val="40"/>
+          <w:szCs w:val="40"/>
           <w:lang w:val="en-US"/>
         </w:rPr>
       </w:pPr>
       <w:bookmarkStart w:id="3" w:name="_Toc471917823"/>
       <w:r>
         <w:rPr>
+          <w:b/>
+          <w:sz w:val="40"/>
+          <w:szCs w:val="40"/>
           <w:lang w:val="en-US"/>
         </w:rPr>
         <w:t xml:space="preserve">Software </w:t>
@@ -7309,6 +8063,9 @@
       <w:proofErr w:type="spellStart"/>
       <w:r>
         <w:rPr>
+          <w:b/>
+          <w:sz w:val="40"/>
+          <w:szCs w:val="40"/>
           <w:lang w:val="en-US"/>
         </w:rPr>
         <w:t>privativo</w:t>
@@ -7350,7 +8107,14 @@
         <w:rPr>
           <w:sz w:val="24"/>
         </w:rPr>
-        <w:t>, al software del cual no existe una forma libre de acceso a su código fuente, el cual solo se encuentra a disposición de su desarrollador y no se permite su libre modificación, adaptación o incluso lectura por parte de terceros. El término ha sido creado para designar al antónimo del concepto de software libre.</w:t>
+        <w:t xml:space="preserve">, al software del cual no existe una forma libre de acceso a su código fuente, el cual solo se encuentra a </w:t>
+      </w:r>
+      <w:r>
+        <w:rPr>
+          <w:sz w:val="24"/>
+        </w:rPr>
+        <w:lastRenderedPageBreak/>
+        <w:t>disposición de su desarrollador y no se permite su libre modificación, adaptación o incluso lectura por parte de terceros. El término ha sido creado para designar al antónimo del concepto de software libre.</w:t>
       </w:r>
     </w:p>
     <w:p>
@@ -7373,14 +8137,7 @@
         <w:rPr>
           <w:sz w:val="24"/>
         </w:rPr>
-        <w:t xml:space="preserve">La persona física o jurídica (compañía, corporación, fundación, etc.), al poseer los derechos de autor sobre un software, tiene la posibilidad de </w:t>
-      </w:r>
-      <w:r>
-        <w:rPr>
-          <w:sz w:val="24"/>
-        </w:rPr>
-        <w:lastRenderedPageBreak/>
-        <w:t>controlar y restringir los derechos del usuario sobre su programa, lo que en el software no libre implica por lo general que el usuario solo tendrá derecho a ejecutar el software bajo ciertas condiciones.</w:t>
+        <w:t>La persona física o jurídica (compañía, corporación, fundación, etc.), al poseer los derechos de autor sobre un software, tiene la posibilidad de controlar y restringir los derechos del usuario sobre su programa, lo que en el software no libre implica por lo general que el usuario solo tendrá derecho a ejecutar el software bajo ciertas condiciones.</w:t>
       </w:r>
     </w:p>
     <w:p>
@@ -7495,15 +8252,35 @@
           <w:ilvl w:val="0"/>
           <w:numId w:val="14"/>
         </w:numPr>
+        <w:rPr>
+          <w:b/>
+          <w:sz w:val="40"/>
+          <w:szCs w:val="40"/>
+        </w:rPr>
       </w:pPr>
       <w:bookmarkStart w:id="4" w:name="_Toc471917824"/>
       <w:r>
+        <w:rPr>
+          <w:b/>
+          <w:sz w:val="40"/>
+          <w:szCs w:val="40"/>
+        </w:rPr>
         <w:t>Nuevas formas de uso</w:t>
       </w:r>
       <w:r>
+        <w:rPr>
+          <w:b/>
+          <w:sz w:val="40"/>
+          <w:szCs w:val="40"/>
+        </w:rPr>
         <w:t xml:space="preserve"> </w:t>
       </w:r>
       <w:r>
+        <w:rPr>
+          <w:b/>
+          <w:sz w:val="40"/>
+          <w:szCs w:val="40"/>
+        </w:rPr>
         <w:t>(licencias del software)</w:t>
       </w:r>
       <w:bookmarkEnd w:id="4"/>
@@ -7587,7 +8364,7 @@
         <w:rPr>
           <w:rFonts w:asciiTheme="majorHAnsi" w:eastAsia="Times New Roman" w:hAnsiTheme="majorHAnsi" w:cs="Times New Roman"/>
           <w:b/>
-          <w:color w:val="338AA6"/>
+          <w:color w:val="2E74B5" w:themeColor="accent1" w:themeShade="BF"/>
           <w:sz w:val="28"/>
           <w:szCs w:val="28"/>
           <w:lang w:eastAsia="es-ES"/>
@@ -8348,62 +9125,6 @@
         </w:rPr>
         <w:t>Las aplicaciones de pago cobran al usuario para poder ser descargadas. En muchas apps si se intenta adquirir sin pagar por medios ajenos a la tienda de aplicaciones, esta da error al ser ejecutada.</w:t>
       </w:r>
-    </w:p>
-    <w:p>
-      <w:pPr>
-        <w:pStyle w:val="Prrafodelista"/>
-        <w:ind w:left="2136"/>
-        <w:rPr>
-          <w:sz w:val="24"/>
-        </w:rPr>
-      </w:pPr>
-    </w:p>
-    <w:p>
-      <w:pPr>
-        <w:pStyle w:val="Prrafodelista"/>
-        <w:ind w:left="2136"/>
-        <w:rPr>
-          <w:sz w:val="24"/>
-        </w:rPr>
-      </w:pPr>
-    </w:p>
-    <w:p>
-      <w:pPr>
-        <w:pStyle w:val="Prrafodelista"/>
-        <w:ind w:left="2136"/>
-        <w:rPr>
-          <w:sz w:val="24"/>
-        </w:rPr>
-      </w:pPr>
-    </w:p>
-    <w:p>
-      <w:pPr>
-        <w:pStyle w:val="Prrafodelista"/>
-        <w:ind w:left="2136"/>
-        <w:rPr>
-          <w:sz w:val="24"/>
-        </w:rPr>
-      </w:pPr>
-      <w:bookmarkStart w:id="5" w:name="_GoBack"/>
-      <w:bookmarkEnd w:id="5"/>
-    </w:p>
-    <w:p>
-      <w:pPr>
-        <w:pStyle w:val="Prrafodelista"/>
-        <w:ind w:left="2136"/>
-        <w:rPr>
-          <w:sz w:val="24"/>
-        </w:rPr>
-      </w:pPr>
-    </w:p>
-    <w:p>
-      <w:pPr>
-        <w:pStyle w:val="Prrafodelista"/>
-        <w:ind w:left="2136"/>
-        <w:rPr>
-          <w:sz w:val="24"/>
-        </w:rPr>
-      </w:pPr>
     </w:p>
     <w:p>
       <w:pPr>
@@ -8418,7 +9139,7 @@
         <w:rPr>
           <w:rFonts w:asciiTheme="majorHAnsi" w:eastAsia="Times New Roman" w:hAnsiTheme="majorHAnsi" w:cs="Times New Roman"/>
           <w:b/>
-          <w:color w:val="338AA6"/>
+          <w:color w:val="2E74B5" w:themeColor="accent1" w:themeShade="BF"/>
           <w:sz w:val="28"/>
           <w:szCs w:val="28"/>
           <w:lang w:eastAsia="es-ES"/>
@@ -8428,7 +9149,7 @@
         <w:rPr>
           <w:rFonts w:asciiTheme="majorHAnsi" w:eastAsia="Times New Roman" w:hAnsiTheme="majorHAnsi" w:cs="Times New Roman"/>
           <w:b/>
-          <w:color w:val="338AA6"/>
+          <w:color w:val="2E74B5" w:themeColor="accent1" w:themeShade="BF"/>
           <w:sz w:val="28"/>
           <w:szCs w:val="28"/>
           <w:lang w:eastAsia="es-ES"/>
@@ -9105,7 +9826,7 @@
         <w:rPr>
           <w:rFonts w:asciiTheme="majorHAnsi" w:eastAsia="Times New Roman" w:hAnsiTheme="majorHAnsi" w:cs="Times New Roman"/>
           <w:b/>
-          <w:color w:val="338AA6"/>
+          <w:color w:val="2E74B5" w:themeColor="accent1" w:themeShade="BF"/>
           <w:sz w:val="28"/>
           <w:szCs w:val="28"/>
           <w:lang w:eastAsia="es-ES"/>
@@ -9115,7 +9836,7 @@
         <w:rPr>
           <w:rFonts w:asciiTheme="majorHAnsi" w:eastAsia="Times New Roman" w:hAnsiTheme="majorHAnsi" w:cs="Times New Roman"/>
           <w:b/>
-          <w:color w:val="338AA6"/>
+          <w:color w:val="2E74B5" w:themeColor="accent1" w:themeShade="BF"/>
           <w:sz w:val="28"/>
           <w:szCs w:val="28"/>
           <w:lang w:eastAsia="es-ES"/>
@@ -9127,7 +9848,7 @@
         <w:rPr>
           <w:rFonts w:asciiTheme="majorHAnsi" w:eastAsia="Times New Roman" w:hAnsiTheme="majorHAnsi" w:cs="Times New Roman"/>
           <w:b/>
-          <w:color w:val="338AA6"/>
+          <w:color w:val="2E74B5" w:themeColor="accent1" w:themeShade="BF"/>
           <w:sz w:val="28"/>
           <w:szCs w:val="28"/>
           <w:lang w:eastAsia="es-ES"/>
@@ -9139,7 +9860,7 @@
         <w:rPr>
           <w:rFonts w:asciiTheme="majorHAnsi" w:eastAsia="Times New Roman" w:hAnsiTheme="majorHAnsi" w:cs="Times New Roman"/>
           <w:b/>
-          <w:color w:val="338AA6"/>
+          <w:color w:val="2E74B5" w:themeColor="accent1" w:themeShade="BF"/>
           <w:sz w:val="28"/>
           <w:szCs w:val="28"/>
           <w:lang w:eastAsia="es-ES"/>
@@ -9151,7 +9872,7 @@
         <w:rPr>
           <w:rFonts w:asciiTheme="majorHAnsi" w:eastAsia="Times New Roman" w:hAnsiTheme="majorHAnsi" w:cs="Times New Roman"/>
           <w:b/>
-          <w:color w:val="338AA6"/>
+          <w:color w:val="2E74B5" w:themeColor="accent1" w:themeShade="BF"/>
           <w:sz w:val="28"/>
           <w:szCs w:val="28"/>
           <w:lang w:eastAsia="es-ES"/>
@@ -9163,7 +9884,7 @@
         <w:rPr>
           <w:rFonts w:asciiTheme="majorHAnsi" w:eastAsia="Times New Roman" w:hAnsiTheme="majorHAnsi" w:cs="Times New Roman"/>
           <w:b/>
-          <w:color w:val="338AA6"/>
+          <w:color w:val="2E74B5" w:themeColor="accent1" w:themeShade="BF"/>
           <w:sz w:val="28"/>
           <w:szCs w:val="28"/>
           <w:lang w:eastAsia="es-ES"/>
@@ -10437,7 +11158,7 @@
         <w:rPr>
           <w:rFonts w:asciiTheme="majorHAnsi" w:eastAsia="Times New Roman" w:hAnsiTheme="majorHAnsi" w:cs="Times New Roman"/>
           <w:b/>
-          <w:color w:val="338AA6"/>
+          <w:color w:val="2E74B5" w:themeColor="accent1" w:themeShade="BF"/>
           <w:sz w:val="28"/>
           <w:szCs w:val="28"/>
           <w:lang w:eastAsia="es-ES"/>
@@ -10447,7 +11168,7 @@
         <w:rPr>
           <w:rFonts w:asciiTheme="majorHAnsi" w:eastAsia="Times New Roman" w:hAnsiTheme="majorHAnsi" w:cs="Times New Roman"/>
           <w:b/>
-          <w:color w:val="338AA6"/>
+          <w:color w:val="2E74B5" w:themeColor="accent1" w:themeShade="BF"/>
           <w:sz w:val="28"/>
           <w:szCs w:val="28"/>
           <w:lang w:eastAsia="es-ES"/>
@@ -10467,9 +11188,9 @@
         <w:rPr>
           <w:rFonts w:asciiTheme="majorHAnsi" w:eastAsia="Times New Roman" w:hAnsiTheme="majorHAnsi" w:cs="Times New Roman"/>
           <w:b/>
-          <w:color w:val="338AA6"/>
-          <w:sz w:val="28"/>
-          <w:szCs w:val="28"/>
+          <w:color w:val="2E74B5" w:themeColor="accent1" w:themeShade="BF"/>
+          <w:sz w:val="24"/>
+          <w:szCs w:val="24"/>
           <w:lang w:eastAsia="es-ES"/>
         </w:rPr>
       </w:pPr>
@@ -10478,9 +11199,9 @@
         <w:rPr>
           <w:rFonts w:asciiTheme="majorHAnsi" w:eastAsia="Times New Roman" w:hAnsiTheme="majorHAnsi" w:cs="Times New Roman"/>
           <w:b/>
-          <w:color w:val="338AA6"/>
-          <w:sz w:val="28"/>
-          <w:szCs w:val="28"/>
+          <w:color w:val="2E74B5" w:themeColor="accent1" w:themeShade="BF"/>
+          <w:sz w:val="24"/>
+          <w:szCs w:val="24"/>
           <w:lang w:eastAsia="es-ES"/>
         </w:rPr>
         <w:t>Steam</w:t>
@@ -10944,8 +11665,8 @@
           <w:rFonts w:asciiTheme="majorHAnsi" w:eastAsia="Times New Roman" w:hAnsiTheme="majorHAnsi" w:cs="Times New Roman"/>
           <w:b/>
           <w:color w:val="338AA6"/>
-          <w:sz w:val="28"/>
-          <w:szCs w:val="28"/>
+          <w:sz w:val="24"/>
+          <w:szCs w:val="24"/>
           <w:lang w:eastAsia="es-ES"/>
         </w:rPr>
       </w:pPr>
@@ -10955,8 +11676,8 @@
           <w:rFonts w:asciiTheme="majorHAnsi" w:eastAsia="Times New Roman" w:hAnsiTheme="majorHAnsi" w:cs="Times New Roman"/>
           <w:b/>
           <w:color w:val="338AA6"/>
-          <w:sz w:val="28"/>
-          <w:szCs w:val="28"/>
+          <w:sz w:val="24"/>
+          <w:szCs w:val="24"/>
           <w:lang w:eastAsia="es-ES"/>
         </w:rPr>
         <w:t>Playstation</w:t>
@@ -10967,8 +11688,8 @@
           <w:rFonts w:asciiTheme="majorHAnsi" w:eastAsia="Times New Roman" w:hAnsiTheme="majorHAnsi" w:cs="Times New Roman"/>
           <w:b/>
           <w:color w:val="338AA6"/>
-          <w:sz w:val="28"/>
-          <w:szCs w:val="28"/>
+          <w:sz w:val="24"/>
+          <w:szCs w:val="24"/>
           <w:lang w:eastAsia="es-ES"/>
         </w:rPr>
         <w:t xml:space="preserve"> Store</w:t>
@@ -11205,9 +11926,9 @@
         <w:rPr>
           <w:rFonts w:asciiTheme="majorHAnsi" w:eastAsia="Times New Roman" w:hAnsiTheme="majorHAnsi" w:cs="Times New Roman"/>
           <w:b/>
-          <w:color w:val="338AA6"/>
-          <w:sz w:val="28"/>
-          <w:szCs w:val="28"/>
+          <w:color w:val="2E74B5" w:themeColor="accent1" w:themeShade="BF"/>
+          <w:sz w:val="24"/>
+          <w:szCs w:val="24"/>
           <w:lang w:eastAsia="es-ES"/>
         </w:rPr>
       </w:pPr>
@@ -11215,9 +11936,9 @@
         <w:rPr>
           <w:rFonts w:asciiTheme="majorHAnsi" w:eastAsia="Times New Roman" w:hAnsiTheme="majorHAnsi" w:cs="Times New Roman"/>
           <w:b/>
-          <w:color w:val="338AA6"/>
-          <w:sz w:val="28"/>
-          <w:szCs w:val="28"/>
+          <w:color w:val="2E74B5" w:themeColor="accent1" w:themeShade="BF"/>
+          <w:sz w:val="24"/>
+          <w:szCs w:val="24"/>
           <w:lang w:eastAsia="es-ES"/>
         </w:rPr>
         <w:t>Xbox Live</w:t>
@@ -11599,7 +12320,18 @@
           <w:szCs w:val="24"/>
           <w:lang w:eastAsia="es-ES"/>
         </w:rPr>
-        <w:t xml:space="preserve">. Permite desarrollar juegos con el SDK de Microsoft para Xbox </w:t>
+        <w:t>. Permite desarr</w:t>
+      </w:r>
+      <w:bookmarkStart w:id="5" w:name="_GoBack"/>
+      <w:bookmarkEnd w:id="5"/>
+      <w:r>
+        <w:rPr>
+          <w:rFonts w:eastAsia="Times New Roman" w:cstheme="minorHAnsi"/>
+          <w:sz w:val="24"/>
+          <w:szCs w:val="24"/>
+          <w:lang w:eastAsia="es-ES"/>
+        </w:rPr>
+        <w:t xml:space="preserve">ollar juegos con el SDK de Microsoft para Xbox </w:t>
       </w:r>
       <w:proofErr w:type="spellStart"/>
       <w:r>
@@ -11624,17 +12356,114 @@
     </w:p>
     <w:p>
       <w:pPr>
+        <w:pStyle w:val="Prrafodelista"/>
+        <w:spacing w:after="150" w:line="240" w:lineRule="auto"/>
+        <w:ind w:left="708" w:firstLine="708"/>
+        <w:jc w:val="both"/>
+        <w:rPr>
+          <w:rFonts w:eastAsia="Times New Roman" w:cstheme="minorHAnsi"/>
+          <w:sz w:val="24"/>
+          <w:szCs w:val="24"/>
+          <w:lang w:eastAsia="es-ES"/>
+        </w:rPr>
+      </w:pPr>
+    </w:p>
+    <w:p>
+      <w:pPr>
+        <w:pStyle w:val="Prrafodelista"/>
+        <w:numPr>
+          <w:ilvl w:val="0"/>
+          <w:numId w:val="14"/>
+        </w:numPr>
         <w:spacing w:after="150" w:line="240" w:lineRule="auto"/>
         <w:jc w:val="both"/>
         <w:rPr>
           <w:rFonts w:asciiTheme="majorHAnsi" w:eastAsia="Times New Roman" w:hAnsiTheme="majorHAnsi" w:cs="Times New Roman"/>
           <w:b/>
-          <w:color w:val="338AA6"/>
-          <w:sz w:val="28"/>
-          <w:szCs w:val="28"/>
-          <w:lang w:eastAsia="es-ES"/>
-        </w:rPr>
-      </w:pPr>
+          <w:color w:val="2E74B5" w:themeColor="accent1" w:themeShade="BF"/>
+          <w:sz w:val="40"/>
+          <w:szCs w:val="40"/>
+          <w:lang w:eastAsia="es-ES"/>
+        </w:rPr>
+      </w:pPr>
+      <w:r>
+        <w:rPr>
+          <w:rFonts w:asciiTheme="majorHAnsi" w:eastAsia="Times New Roman" w:hAnsiTheme="majorHAnsi" w:cs="Times New Roman"/>
+          <w:b/>
+          <w:color w:val="2E74B5" w:themeColor="accent1" w:themeShade="BF"/>
+          <w:sz w:val="40"/>
+          <w:szCs w:val="40"/>
+          <w:lang w:eastAsia="es-ES"/>
+        </w:rPr>
+        <w:t>Documentación</w:t>
+      </w:r>
+    </w:p>
+    <w:p>
+      <w:pPr>
+        <w:pStyle w:val="Prrafodelista"/>
+        <w:numPr>
+          <w:ilvl w:val="0"/>
+          <w:numId w:val="30"/>
+        </w:numPr>
+        <w:spacing w:after="150" w:line="240" w:lineRule="auto"/>
+        <w:jc w:val="both"/>
+        <w:rPr>
+          <w:rFonts w:eastAsia="Times New Roman" w:cstheme="minorHAnsi"/>
+          <w:sz w:val="24"/>
+          <w:szCs w:val="24"/>
+          <w:lang w:eastAsia="es-ES"/>
+        </w:rPr>
+      </w:pPr>
+      <w:hyperlink r:id="rId16" w:history="1">
+        <w:r>
+          <w:rPr>
+            <w:rStyle w:val="Hipervnculo"/>
+            <w:rFonts w:eastAsia="Times New Roman" w:cstheme="minorHAnsi"/>
+            <w:sz w:val="24"/>
+            <w:szCs w:val="24"/>
+            <w:lang w:eastAsia="es-ES"/>
+          </w:rPr>
+          <w:t>https://fotografiaperfecta.wordpress.com/2010/09/23/articulo-propiedad-intelectual-en-fotografia-y-los-derechos-de-autor/</w:t>
+        </w:r>
+      </w:hyperlink>
+    </w:p>
+    <w:p>
+      <w:pPr>
+        <w:pStyle w:val="Prrafodelista"/>
+        <w:numPr>
+          <w:ilvl w:val="0"/>
+          <w:numId w:val="30"/>
+        </w:numPr>
+        <w:spacing w:after="150" w:line="240" w:lineRule="auto"/>
+        <w:jc w:val="both"/>
+        <w:rPr>
+          <w:rFonts w:eastAsia="Times New Roman" w:cstheme="minorHAnsi"/>
+          <w:sz w:val="24"/>
+          <w:szCs w:val="24"/>
+          <w:lang w:eastAsia="es-ES"/>
+        </w:rPr>
+      </w:pPr>
+      <w:hyperlink r:id="rId17" w:history="1">
+        <w:r>
+          <w:rPr>
+            <w:rStyle w:val="Hipervnculo"/>
+            <w:rFonts w:eastAsia="Times New Roman" w:cstheme="minorHAnsi"/>
+            <w:sz w:val="24"/>
+            <w:szCs w:val="24"/>
+            <w:lang w:eastAsia="es-ES"/>
+          </w:rPr>
+          <w:t>http://www.elabogadodigital.com/uso-de-imagenes-en-internet/</w:t>
+        </w:r>
+      </w:hyperlink>
+      <w:r>
+        <w:rPr>
+          <w:rFonts w:eastAsia="Times New Roman" w:cstheme="minorHAnsi"/>
+          <w:sz w:val="24"/>
+          <w:szCs w:val="24"/>
+          <w:lang w:eastAsia="es-ES"/>
+        </w:rPr>
+        <w:t xml:space="preserve"> </w:t>
+      </w:r>
     </w:p>
     <w:p>
       <w:pPr>
@@ -11682,7 +12511,7 @@
     </w:p>
     <w:p/>
     <w:sectPr>
-      <w:footerReference w:type="default" r:id="rId16"/>
+      <w:footerReference w:type="default" r:id="rId18"/>
       <w:pgSz w:w="11906" w:h="16838"/>
       <w:pgMar w:top="1417" w:right="1701" w:bottom="1417" w:left="1701" w:header="708" w:footer="708" w:gutter="0"/>
       <w:pgNumType w:start="0"/>
@@ -11749,7 +12578,7 @@
           <w:rPr>
             <w:noProof/>
           </w:rPr>
-          <w:t>10</w:t>
+          <w:t>13</w:t>
         </w:r>
         <w:r>
           <w:fldChar w:fldCharType="end"/>
@@ -12086,6 +12915,119 @@
     </w:lvl>
   </w:abstractNum>
   <w:abstractNum w:abstractNumId="2" w15:restartNumberingAfterBreak="0">
+    <w:nsid w:val="08BA0393"/>
+    <w:multiLevelType w:val="multilevel"/>
+    <w:tmpl w:val="B8AC41AA"/>
+    <w:lvl w:ilvl="0">
+      <w:start w:val="2"/>
+      <w:numFmt w:val="decimal"/>
+      <w:lvlText w:val="%1"/>
+      <w:lvlJc w:val="left"/>
+      <w:pPr>
+        <w:ind w:left="390" w:hanging="390"/>
+      </w:pPr>
+      <w:rPr>
+        <w:rFonts w:hint="default"/>
+      </w:rPr>
+    </w:lvl>
+    <w:lvl w:ilvl="1">
+      <w:start w:val="2"/>
+      <w:numFmt w:val="decimal"/>
+      <w:lvlText w:val="%1.%2"/>
+      <w:lvlJc w:val="left"/>
+      <w:pPr>
+        <w:ind w:left="750" w:hanging="390"/>
+      </w:pPr>
+      <w:rPr>
+        <w:rFonts w:hint="default"/>
+      </w:rPr>
+    </w:lvl>
+    <w:lvl w:ilvl="2">
+      <w:start w:val="1"/>
+      <w:numFmt w:val="decimal"/>
+      <w:lvlText w:val="%1.%2.%3"/>
+      <w:lvlJc w:val="left"/>
+      <w:pPr>
+        <w:ind w:left="1440" w:hanging="720"/>
+      </w:pPr>
+      <w:rPr>
+        <w:rFonts w:hint="default"/>
+      </w:rPr>
+    </w:lvl>
+    <w:lvl w:ilvl="3">
+      <w:start w:val="1"/>
+      <w:numFmt w:val="decimal"/>
+      <w:lvlText w:val="%1.%2.%3.%4"/>
+      <w:lvlJc w:val="left"/>
+      <w:pPr>
+        <w:ind w:left="2160" w:hanging="1080"/>
+      </w:pPr>
+      <w:rPr>
+        <w:rFonts w:hint="default"/>
+      </w:rPr>
+    </w:lvl>
+    <w:lvl w:ilvl="4">
+      <w:start w:val="1"/>
+      <w:numFmt w:val="decimal"/>
+      <w:lvlText w:val="%1.%2.%3.%4.%5"/>
+      <w:lvlJc w:val="left"/>
+      <w:pPr>
+        <w:ind w:left="2520" w:hanging="1080"/>
+      </w:pPr>
+      <w:rPr>
+        <w:rFonts w:hint="default"/>
+      </w:rPr>
+    </w:lvl>
+    <w:lvl w:ilvl="5">
+      <w:start w:val="1"/>
+      <w:numFmt w:val="decimal"/>
+      <w:lvlText w:val="%1.%2.%3.%4.%5.%6"/>
+      <w:lvlJc w:val="left"/>
+      <w:pPr>
+        <w:ind w:left="3240" w:hanging="1440"/>
+      </w:pPr>
+      <w:rPr>
+        <w:rFonts w:hint="default"/>
+      </w:rPr>
+    </w:lvl>
+    <w:lvl w:ilvl="6">
+      <w:start w:val="1"/>
+      <w:numFmt w:val="decimal"/>
+      <w:lvlText w:val="%1.%2.%3.%4.%5.%6.%7"/>
+      <w:lvlJc w:val="left"/>
+      <w:pPr>
+        <w:ind w:left="3600" w:hanging="1440"/>
+      </w:pPr>
+      <w:rPr>
+        <w:rFonts w:hint="default"/>
+      </w:rPr>
+    </w:lvl>
+    <w:lvl w:ilvl="7">
+      <w:start w:val="1"/>
+      <w:numFmt w:val="decimal"/>
+      <w:lvlText w:val="%1.%2.%3.%4.%5.%6.%7.%8"/>
+      <w:lvlJc w:val="left"/>
+      <w:pPr>
+        <w:ind w:left="4320" w:hanging="1800"/>
+      </w:pPr>
+      <w:rPr>
+        <w:rFonts w:hint="default"/>
+      </w:rPr>
+    </w:lvl>
+    <w:lvl w:ilvl="8">
+      <w:start w:val="1"/>
+      <w:numFmt w:val="decimal"/>
+      <w:lvlText w:val="%1.%2.%3.%4.%5.%6.%7.%8.%9"/>
+      <w:lvlJc w:val="left"/>
+      <w:pPr>
+        <w:ind w:left="4680" w:hanging="1800"/>
+      </w:pPr>
+      <w:rPr>
+        <w:rFonts w:hint="default"/>
+      </w:rPr>
+    </w:lvl>
+  </w:abstractNum>
+  <w:abstractNum w:abstractNumId="3" w15:restartNumberingAfterBreak="0">
     <w:nsid w:val="0C153E37"/>
     <w:multiLevelType w:val="multilevel"/>
     <w:tmpl w:val="23E45D26"/>
@@ -12229,7 +13171,120 @@
       </w:rPr>
     </w:lvl>
   </w:abstractNum>
-  <w:abstractNum w:abstractNumId="3" w15:restartNumberingAfterBreak="0">
+  <w:abstractNum w:abstractNumId="4" w15:restartNumberingAfterBreak="0">
+    <w:nsid w:val="10733561"/>
+    <w:multiLevelType w:val="hybridMultilevel"/>
+    <w:tmpl w:val="F788DA36"/>
+    <w:lvl w:ilvl="0" w:tplc="0C0A0001">
+      <w:start w:val="1"/>
+      <w:numFmt w:val="bullet"/>
+      <w:lvlText w:val=""/>
+      <w:lvlJc w:val="left"/>
+      <w:pPr>
+        <w:ind w:left="1428" w:hanging="360"/>
+      </w:pPr>
+      <w:rPr>
+        <w:rFonts w:ascii="Symbol" w:hAnsi="Symbol" w:hint="default"/>
+      </w:rPr>
+    </w:lvl>
+    <w:lvl w:ilvl="1" w:tplc="0C0A0003" w:tentative="1">
+      <w:start w:val="1"/>
+      <w:numFmt w:val="bullet"/>
+      <w:lvlText w:val="o"/>
+      <w:lvlJc w:val="left"/>
+      <w:pPr>
+        <w:ind w:left="2148" w:hanging="360"/>
+      </w:pPr>
+      <w:rPr>
+        <w:rFonts w:ascii="Courier New" w:hAnsi="Courier New" w:cs="Courier New" w:hint="default"/>
+      </w:rPr>
+    </w:lvl>
+    <w:lvl w:ilvl="2" w:tplc="0C0A0005" w:tentative="1">
+      <w:start w:val="1"/>
+      <w:numFmt w:val="bullet"/>
+      <w:lvlText w:val=""/>
+      <w:lvlJc w:val="left"/>
+      <w:pPr>
+        <w:ind w:left="2868" w:hanging="360"/>
+      </w:pPr>
+      <w:rPr>
+        <w:rFonts w:ascii="Wingdings" w:hAnsi="Wingdings" w:hint="default"/>
+      </w:rPr>
+    </w:lvl>
+    <w:lvl w:ilvl="3" w:tplc="0C0A0001" w:tentative="1">
+      <w:start w:val="1"/>
+      <w:numFmt w:val="bullet"/>
+      <w:lvlText w:val=""/>
+      <w:lvlJc w:val="left"/>
+      <w:pPr>
+        <w:ind w:left="3588" w:hanging="360"/>
+      </w:pPr>
+      <w:rPr>
+        <w:rFonts w:ascii="Symbol" w:hAnsi="Symbol" w:hint="default"/>
+      </w:rPr>
+    </w:lvl>
+    <w:lvl w:ilvl="4" w:tplc="0C0A0003" w:tentative="1">
+      <w:start w:val="1"/>
+      <w:numFmt w:val="bullet"/>
+      <w:lvlText w:val="o"/>
+      <w:lvlJc w:val="left"/>
+      <w:pPr>
+        <w:ind w:left="4308" w:hanging="360"/>
+      </w:pPr>
+      <w:rPr>
+        <w:rFonts w:ascii="Courier New" w:hAnsi="Courier New" w:cs="Courier New" w:hint="default"/>
+      </w:rPr>
+    </w:lvl>
+    <w:lvl w:ilvl="5" w:tplc="0C0A0005" w:tentative="1">
+      <w:start w:val="1"/>
+      <w:numFmt w:val="bullet"/>
+      <w:lvlText w:val=""/>
+      <w:lvlJc w:val="left"/>
+      <w:pPr>
+        <w:ind w:left="5028" w:hanging="360"/>
+      </w:pPr>
+      <w:rPr>
+        <w:rFonts w:ascii="Wingdings" w:hAnsi="Wingdings" w:hint="default"/>
+      </w:rPr>
+    </w:lvl>
+    <w:lvl w:ilvl="6" w:tplc="0C0A0001" w:tentative="1">
+      <w:start w:val="1"/>
+      <w:numFmt w:val="bullet"/>
+      <w:lvlText w:val=""/>
+      <w:lvlJc w:val="left"/>
+      <w:pPr>
+        <w:ind w:left="5748" w:hanging="360"/>
+      </w:pPr>
+      <w:rPr>
+        <w:rFonts w:ascii="Symbol" w:hAnsi="Symbol" w:hint="default"/>
+      </w:rPr>
+    </w:lvl>
+    <w:lvl w:ilvl="7" w:tplc="0C0A0003" w:tentative="1">
+      <w:start w:val="1"/>
+      <w:numFmt w:val="bullet"/>
+      <w:lvlText w:val="o"/>
+      <w:lvlJc w:val="left"/>
+      <w:pPr>
+        <w:ind w:left="6468" w:hanging="360"/>
+      </w:pPr>
+      <w:rPr>
+        <w:rFonts w:ascii="Courier New" w:hAnsi="Courier New" w:cs="Courier New" w:hint="default"/>
+      </w:rPr>
+    </w:lvl>
+    <w:lvl w:ilvl="8" w:tplc="0C0A0005" w:tentative="1">
+      <w:start w:val="1"/>
+      <w:numFmt w:val="bullet"/>
+      <w:lvlText w:val=""/>
+      <w:lvlJc w:val="left"/>
+      <w:pPr>
+        <w:ind w:left="7188" w:hanging="360"/>
+      </w:pPr>
+      <w:rPr>
+        <w:rFonts w:ascii="Wingdings" w:hAnsi="Wingdings" w:hint="default"/>
+      </w:rPr>
+    </w:lvl>
+  </w:abstractNum>
+  <w:abstractNum w:abstractNumId="5" w15:restartNumberingAfterBreak="0">
     <w:nsid w:val="10B225DC"/>
     <w:multiLevelType w:val="multilevel"/>
     <w:tmpl w:val="9E0A94B0"/>
@@ -12378,7 +13433,7 @@
       </w:rPr>
     </w:lvl>
   </w:abstractNum>
-  <w:abstractNum w:abstractNumId="4" w15:restartNumberingAfterBreak="0">
+  <w:abstractNum w:abstractNumId="6" w15:restartNumberingAfterBreak="0">
     <w:nsid w:val="12922197"/>
     <w:multiLevelType w:val="multilevel"/>
     <w:tmpl w:val="D026E020"/>
@@ -12491,7 +13546,7 @@
       </w:rPr>
     </w:lvl>
   </w:abstractNum>
-  <w:abstractNum w:abstractNumId="5" w15:restartNumberingAfterBreak="0">
+  <w:abstractNum w:abstractNumId="7" w15:restartNumberingAfterBreak="0">
     <w:nsid w:val="155F0C05"/>
     <w:multiLevelType w:val="multilevel"/>
     <w:tmpl w:val="D026E020"/>
@@ -12604,7 +13659,7 @@
       </w:rPr>
     </w:lvl>
   </w:abstractNum>
-  <w:abstractNum w:abstractNumId="6" w15:restartNumberingAfterBreak="0">
+  <w:abstractNum w:abstractNumId="8" w15:restartNumberingAfterBreak="0">
     <w:nsid w:val="17071526"/>
     <w:multiLevelType w:val="hybridMultilevel"/>
     <w:tmpl w:val="07AA4E7A"/>
@@ -12693,7 +13748,7 @@
       </w:pPr>
     </w:lvl>
   </w:abstractNum>
-  <w:abstractNum w:abstractNumId="7" w15:restartNumberingAfterBreak="0">
+  <w:abstractNum w:abstractNumId="9" w15:restartNumberingAfterBreak="0">
     <w:nsid w:val="1B9969E2"/>
     <w:multiLevelType w:val="multilevel"/>
     <w:tmpl w:val="D2F6DEB0"/>
@@ -12837,7 +13892,7 @@
       </w:rPr>
     </w:lvl>
   </w:abstractNum>
-  <w:abstractNum w:abstractNumId="8" w15:restartNumberingAfterBreak="0">
+  <w:abstractNum w:abstractNumId="10" w15:restartNumberingAfterBreak="0">
     <w:nsid w:val="1C897C2C"/>
     <w:multiLevelType w:val="hybridMultilevel"/>
     <w:tmpl w:val="858CE4EA"/>
@@ -12950,7 +14005,7 @@
       </w:rPr>
     </w:lvl>
   </w:abstractNum>
-  <w:abstractNum w:abstractNumId="9" w15:restartNumberingAfterBreak="0">
+  <w:abstractNum w:abstractNumId="11" w15:restartNumberingAfterBreak="0">
     <w:nsid w:val="23896EEA"/>
     <w:multiLevelType w:val="hybridMultilevel"/>
     <w:tmpl w:val="BDDE6A44"/>
@@ -13063,7 +14118,7 @@
       </w:rPr>
     </w:lvl>
   </w:abstractNum>
-  <w:abstractNum w:abstractNumId="10" w15:restartNumberingAfterBreak="0">
+  <w:abstractNum w:abstractNumId="12" w15:restartNumberingAfterBreak="0">
     <w:nsid w:val="2ECA4086"/>
     <w:multiLevelType w:val="multilevel"/>
     <w:tmpl w:val="3AE0194C"/>
@@ -13212,7 +14267,120 @@
       </w:rPr>
     </w:lvl>
   </w:abstractNum>
-  <w:abstractNum w:abstractNumId="11" w15:restartNumberingAfterBreak="0">
+  <w:abstractNum w:abstractNumId="13" w15:restartNumberingAfterBreak="0">
+    <w:nsid w:val="302A69A0"/>
+    <w:multiLevelType w:val="hybridMultilevel"/>
+    <w:tmpl w:val="23001932"/>
+    <w:lvl w:ilvl="0" w:tplc="0C0A0001">
+      <w:start w:val="1"/>
+      <w:numFmt w:val="bullet"/>
+      <w:lvlText w:val=""/>
+      <w:lvlJc w:val="left"/>
+      <w:pPr>
+        <w:ind w:left="1185" w:hanging="360"/>
+      </w:pPr>
+      <w:rPr>
+        <w:rFonts w:ascii="Symbol" w:hAnsi="Symbol" w:hint="default"/>
+      </w:rPr>
+    </w:lvl>
+    <w:lvl w:ilvl="1" w:tplc="0C0A0003" w:tentative="1">
+      <w:start w:val="1"/>
+      <w:numFmt w:val="bullet"/>
+      <w:lvlText w:val="o"/>
+      <w:lvlJc w:val="left"/>
+      <w:pPr>
+        <w:ind w:left="1905" w:hanging="360"/>
+      </w:pPr>
+      <w:rPr>
+        <w:rFonts w:ascii="Courier New" w:hAnsi="Courier New" w:cs="Courier New" w:hint="default"/>
+      </w:rPr>
+    </w:lvl>
+    <w:lvl w:ilvl="2" w:tplc="0C0A0005" w:tentative="1">
+      <w:start w:val="1"/>
+      <w:numFmt w:val="bullet"/>
+      <w:lvlText w:val=""/>
+      <w:lvlJc w:val="left"/>
+      <w:pPr>
+        <w:ind w:left="2625" w:hanging="360"/>
+      </w:pPr>
+      <w:rPr>
+        <w:rFonts w:ascii="Wingdings" w:hAnsi="Wingdings" w:hint="default"/>
+      </w:rPr>
+    </w:lvl>
+    <w:lvl w:ilvl="3" w:tplc="0C0A0001" w:tentative="1">
+      <w:start w:val="1"/>
+      <w:numFmt w:val="bullet"/>
+      <w:lvlText w:val=""/>
+      <w:lvlJc w:val="left"/>
+      <w:pPr>
+        <w:ind w:left="3345" w:hanging="360"/>
+      </w:pPr>
+      <w:rPr>
+        <w:rFonts w:ascii="Symbol" w:hAnsi="Symbol" w:hint="default"/>
+      </w:rPr>
+    </w:lvl>
+    <w:lvl w:ilvl="4" w:tplc="0C0A0003" w:tentative="1">
+      <w:start w:val="1"/>
+      <w:numFmt w:val="bullet"/>
+      <w:lvlText w:val="o"/>
+      <w:lvlJc w:val="left"/>
+      <w:pPr>
+        <w:ind w:left="4065" w:hanging="360"/>
+      </w:pPr>
+      <w:rPr>
+        <w:rFonts w:ascii="Courier New" w:hAnsi="Courier New" w:cs="Courier New" w:hint="default"/>
+      </w:rPr>
+    </w:lvl>
+    <w:lvl w:ilvl="5" w:tplc="0C0A0005" w:tentative="1">
+      <w:start w:val="1"/>
+      <w:numFmt w:val="bullet"/>
+      <w:lvlText w:val=""/>
+      <w:lvlJc w:val="left"/>
+      <w:pPr>
+        <w:ind w:left="4785" w:hanging="360"/>
+      </w:pPr>
+      <w:rPr>
+        <w:rFonts w:ascii="Wingdings" w:hAnsi="Wingdings" w:hint="default"/>
+      </w:rPr>
+    </w:lvl>
+    <w:lvl w:ilvl="6" w:tplc="0C0A0001" w:tentative="1">
+      <w:start w:val="1"/>
+      <w:numFmt w:val="bullet"/>
+      <w:lvlText w:val=""/>
+      <w:lvlJc w:val="left"/>
+      <w:pPr>
+        <w:ind w:left="5505" w:hanging="360"/>
+      </w:pPr>
+      <w:rPr>
+        <w:rFonts w:ascii="Symbol" w:hAnsi="Symbol" w:hint="default"/>
+      </w:rPr>
+    </w:lvl>
+    <w:lvl w:ilvl="7" w:tplc="0C0A0003" w:tentative="1">
+      <w:start w:val="1"/>
+      <w:numFmt w:val="bullet"/>
+      <w:lvlText w:val="o"/>
+      <w:lvlJc w:val="left"/>
+      <w:pPr>
+        <w:ind w:left="6225" w:hanging="360"/>
+      </w:pPr>
+      <w:rPr>
+        <w:rFonts w:ascii="Courier New" w:hAnsi="Courier New" w:cs="Courier New" w:hint="default"/>
+      </w:rPr>
+    </w:lvl>
+    <w:lvl w:ilvl="8" w:tplc="0C0A0005" w:tentative="1">
+      <w:start w:val="1"/>
+      <w:numFmt w:val="bullet"/>
+      <w:lvlText w:val=""/>
+      <w:lvlJc w:val="left"/>
+      <w:pPr>
+        <w:ind w:left="6945" w:hanging="360"/>
+      </w:pPr>
+      <w:rPr>
+        <w:rFonts w:ascii="Wingdings" w:hAnsi="Wingdings" w:hint="default"/>
+      </w:rPr>
+    </w:lvl>
+  </w:abstractNum>
+  <w:abstractNum w:abstractNumId="14" w15:restartNumberingAfterBreak="0">
     <w:nsid w:val="334E776A"/>
     <w:multiLevelType w:val="multilevel"/>
     <w:tmpl w:val="020247DC"/>
@@ -13361,7 +14529,7 @@
       </w:rPr>
     </w:lvl>
   </w:abstractNum>
-  <w:abstractNum w:abstractNumId="12" w15:restartNumberingAfterBreak="0">
+  <w:abstractNum w:abstractNumId="15" w15:restartNumberingAfterBreak="0">
     <w:nsid w:val="372414B9"/>
     <w:multiLevelType w:val="hybridMultilevel"/>
     <w:tmpl w:val="32F2E160"/>
@@ -13475,7 +14643,7 @@
       </w:rPr>
     </w:lvl>
   </w:abstractNum>
-  <w:abstractNum w:abstractNumId="13" w15:restartNumberingAfterBreak="0">
+  <w:abstractNum w:abstractNumId="16" w15:restartNumberingAfterBreak="0">
     <w:nsid w:val="426321E8"/>
     <w:multiLevelType w:val="hybridMultilevel"/>
     <w:tmpl w:val="5C524776"/>
@@ -13590,7 +14758,7 @@
       </w:rPr>
     </w:lvl>
   </w:abstractNum>
-  <w:abstractNum w:abstractNumId="14" w15:restartNumberingAfterBreak="0">
+  <w:abstractNum w:abstractNumId="17" w15:restartNumberingAfterBreak="0">
     <w:nsid w:val="45BA42F7"/>
     <w:multiLevelType w:val="hybridMultilevel"/>
     <w:tmpl w:val="9DD2F2E8"/>
@@ -13703,7 +14871,120 @@
       </w:rPr>
     </w:lvl>
   </w:abstractNum>
-  <w:abstractNum w:abstractNumId="15" w15:restartNumberingAfterBreak="0">
+  <w:abstractNum w:abstractNumId="18" w15:restartNumberingAfterBreak="0">
+    <w:nsid w:val="46C77313"/>
+    <w:multiLevelType w:val="hybridMultilevel"/>
+    <w:tmpl w:val="909E73A2"/>
+    <w:lvl w:ilvl="0" w:tplc="0C0A0001">
+      <w:start w:val="1"/>
+      <w:numFmt w:val="bullet"/>
+      <w:lvlText w:val=""/>
+      <w:lvlJc w:val="left"/>
+      <w:pPr>
+        <w:ind w:left="720" w:hanging="360"/>
+      </w:pPr>
+      <w:rPr>
+        <w:rFonts w:ascii="Symbol" w:hAnsi="Symbol" w:hint="default"/>
+      </w:rPr>
+    </w:lvl>
+    <w:lvl w:ilvl="1" w:tplc="0C0A0003" w:tentative="1">
+      <w:start w:val="1"/>
+      <w:numFmt w:val="bullet"/>
+      <w:lvlText w:val="o"/>
+      <w:lvlJc w:val="left"/>
+      <w:pPr>
+        <w:ind w:left="1440" w:hanging="360"/>
+      </w:pPr>
+      <w:rPr>
+        <w:rFonts w:ascii="Courier New" w:hAnsi="Courier New" w:cs="Courier New" w:hint="default"/>
+      </w:rPr>
+    </w:lvl>
+    <w:lvl w:ilvl="2" w:tplc="0C0A0005" w:tentative="1">
+      <w:start w:val="1"/>
+      <w:numFmt w:val="bullet"/>
+      <w:lvlText w:val=""/>
+      <w:lvlJc w:val="left"/>
+      <w:pPr>
+        <w:ind w:left="2160" w:hanging="360"/>
+      </w:pPr>
+      <w:rPr>
+        <w:rFonts w:ascii="Wingdings" w:hAnsi="Wingdings" w:hint="default"/>
+      </w:rPr>
+    </w:lvl>
+    <w:lvl w:ilvl="3" w:tplc="0C0A0001" w:tentative="1">
+      <w:start w:val="1"/>
+      <w:numFmt w:val="bullet"/>
+      <w:lvlText w:val=""/>
+      <w:lvlJc w:val="left"/>
+      <w:pPr>
+        <w:ind w:left="2880" w:hanging="360"/>
+      </w:pPr>
+      <w:rPr>
+        <w:rFonts w:ascii="Symbol" w:hAnsi="Symbol" w:hint="default"/>
+      </w:rPr>
+    </w:lvl>
+    <w:lvl w:ilvl="4" w:tplc="0C0A0003" w:tentative="1">
+      <w:start w:val="1"/>
+      <w:numFmt w:val="bullet"/>
+      <w:lvlText w:val="o"/>
+      <w:lvlJc w:val="left"/>
+      <w:pPr>
+        <w:ind w:left="3600" w:hanging="360"/>
+      </w:pPr>
+      <w:rPr>
+        <w:rFonts w:ascii="Courier New" w:hAnsi="Courier New" w:cs="Courier New" w:hint="default"/>
+      </w:rPr>
+    </w:lvl>
+    <w:lvl w:ilvl="5" w:tplc="0C0A0005" w:tentative="1">
+      <w:start w:val="1"/>
+      <w:numFmt w:val="bullet"/>
+      <w:lvlText w:val=""/>
+      <w:lvlJc w:val="left"/>
+      <w:pPr>
+        <w:ind w:left="4320" w:hanging="360"/>
+      </w:pPr>
+      <w:rPr>
+        <w:rFonts w:ascii="Wingdings" w:hAnsi="Wingdings" w:hint="default"/>
+      </w:rPr>
+    </w:lvl>
+    <w:lvl w:ilvl="6" w:tplc="0C0A0001" w:tentative="1">
+      <w:start w:val="1"/>
+      <w:numFmt w:val="bullet"/>
+      <w:lvlText w:val=""/>
+      <w:lvlJc w:val="left"/>
+      <w:pPr>
+        <w:ind w:left="5040" w:hanging="360"/>
+      </w:pPr>
+      <w:rPr>
+        <w:rFonts w:ascii="Symbol" w:hAnsi="Symbol" w:hint="default"/>
+      </w:rPr>
+    </w:lvl>
+    <w:lvl w:ilvl="7" w:tplc="0C0A0003" w:tentative="1">
+      <w:start w:val="1"/>
+      <w:numFmt w:val="bullet"/>
+      <w:lvlText w:val="o"/>
+      <w:lvlJc w:val="left"/>
+      <w:pPr>
+        <w:ind w:left="5760" w:hanging="360"/>
+      </w:pPr>
+      <w:rPr>
+        <w:rFonts w:ascii="Courier New" w:hAnsi="Courier New" w:cs="Courier New" w:hint="default"/>
+      </w:rPr>
+    </w:lvl>
+    <w:lvl w:ilvl="8" w:tplc="0C0A0005" w:tentative="1">
+      <w:start w:val="1"/>
+      <w:numFmt w:val="bullet"/>
+      <w:lvlText w:val=""/>
+      <w:lvlJc w:val="left"/>
+      <w:pPr>
+        <w:ind w:left="6480" w:hanging="360"/>
+      </w:pPr>
+      <w:rPr>
+        <w:rFonts w:ascii="Wingdings" w:hAnsi="Wingdings" w:hint="default"/>
+      </w:rPr>
+    </w:lvl>
+  </w:abstractNum>
+  <w:abstractNum w:abstractNumId="19" w15:restartNumberingAfterBreak="0">
     <w:nsid w:val="4BBC2C16"/>
     <w:multiLevelType w:val="multilevel"/>
     <w:tmpl w:val="2984F58C"/>
@@ -13821,7 +15102,7 @@
       </w:rPr>
     </w:lvl>
   </w:abstractNum>
-  <w:abstractNum w:abstractNumId="16" w15:restartNumberingAfterBreak="0">
+  <w:abstractNum w:abstractNumId="20" w15:restartNumberingAfterBreak="0">
     <w:nsid w:val="4EA84299"/>
     <w:multiLevelType w:val="multilevel"/>
     <w:tmpl w:val="39BC43C2"/>
@@ -13970,7 +15251,7 @@
       </w:rPr>
     </w:lvl>
   </w:abstractNum>
-  <w:abstractNum w:abstractNumId="17" w15:restartNumberingAfterBreak="0">
+  <w:abstractNum w:abstractNumId="21" w15:restartNumberingAfterBreak="0">
     <w:nsid w:val="50B03814"/>
     <w:multiLevelType w:val="multilevel"/>
     <w:tmpl w:val="47A2A5AE"/>
@@ -14083,7 +15364,7 @@
       </w:rPr>
     </w:lvl>
   </w:abstractNum>
-  <w:abstractNum w:abstractNumId="18" w15:restartNumberingAfterBreak="0">
+  <w:abstractNum w:abstractNumId="22" w15:restartNumberingAfterBreak="0">
     <w:nsid w:val="552233E5"/>
     <w:multiLevelType w:val="hybridMultilevel"/>
     <w:tmpl w:val="3F502C80"/>
@@ -14196,7 +15477,7 @@
       </w:rPr>
     </w:lvl>
   </w:abstractNum>
-  <w:abstractNum w:abstractNumId="19" w15:restartNumberingAfterBreak="0">
+  <w:abstractNum w:abstractNumId="23" w15:restartNumberingAfterBreak="0">
     <w:nsid w:val="58323B32"/>
     <w:multiLevelType w:val="multilevel"/>
     <w:tmpl w:val="78F4AAAC"/>
@@ -14345,7 +15626,7 @@
       </w:rPr>
     </w:lvl>
   </w:abstractNum>
-  <w:abstractNum w:abstractNumId="20" w15:restartNumberingAfterBreak="0">
+  <w:abstractNum w:abstractNumId="24" w15:restartNumberingAfterBreak="0">
     <w:nsid w:val="5D9A1D52"/>
     <w:multiLevelType w:val="multilevel"/>
     <w:tmpl w:val="FA3EAC00"/>
@@ -14458,7 +15739,7 @@
       </w:rPr>
     </w:lvl>
   </w:abstractNum>
-  <w:abstractNum w:abstractNumId="21" w15:restartNumberingAfterBreak="0">
+  <w:abstractNum w:abstractNumId="25" w15:restartNumberingAfterBreak="0">
     <w:nsid w:val="609E5BE1"/>
     <w:multiLevelType w:val="hybridMultilevel"/>
     <w:tmpl w:val="B7ACE6C6"/>
@@ -14571,7 +15852,7 @@
       </w:rPr>
     </w:lvl>
   </w:abstractNum>
-  <w:abstractNum w:abstractNumId="22" w15:restartNumberingAfterBreak="0">
+  <w:abstractNum w:abstractNumId="26" w15:restartNumberingAfterBreak="0">
     <w:nsid w:val="626F7E3A"/>
     <w:multiLevelType w:val="multilevel"/>
     <w:tmpl w:val="72D492CE"/>
@@ -14684,7 +15965,7 @@
       </w:rPr>
     </w:lvl>
   </w:abstractNum>
-  <w:abstractNum w:abstractNumId="23" w15:restartNumberingAfterBreak="0">
+  <w:abstractNum w:abstractNumId="27" w15:restartNumberingAfterBreak="0">
     <w:nsid w:val="65CD471D"/>
     <w:multiLevelType w:val="hybridMultilevel"/>
     <w:tmpl w:val="74044982"/>
@@ -14797,7 +16078,7 @@
       </w:rPr>
     </w:lvl>
   </w:abstractNum>
-  <w:abstractNum w:abstractNumId="24" w15:restartNumberingAfterBreak="0">
+  <w:abstractNum w:abstractNumId="28" w15:restartNumberingAfterBreak="0">
     <w:nsid w:val="662A2F8D"/>
     <w:multiLevelType w:val="hybridMultilevel"/>
     <w:tmpl w:val="F0B4CB8E"/>
@@ -14910,7 +16191,7 @@
       </w:rPr>
     </w:lvl>
   </w:abstractNum>
-  <w:abstractNum w:abstractNumId="25" w15:restartNumberingAfterBreak="0">
+  <w:abstractNum w:abstractNumId="29" w15:restartNumberingAfterBreak="0">
     <w:nsid w:val="68747B2C"/>
     <w:multiLevelType w:val="hybridMultilevel"/>
     <w:tmpl w:val="EA94E0D8"/>
@@ -15023,7 +16304,7 @@
       </w:rPr>
     </w:lvl>
   </w:abstractNum>
-  <w:abstractNum w:abstractNumId="26" w15:restartNumberingAfterBreak="0">
+  <w:abstractNum w:abstractNumId="30" w15:restartNumberingAfterBreak="0">
     <w:nsid w:val="70E72555"/>
     <w:multiLevelType w:val="multilevel"/>
     <w:tmpl w:val="23E45D26"/>
@@ -15167,7 +16448,7 @@
       </w:rPr>
     </w:lvl>
   </w:abstractNum>
-  <w:abstractNum w:abstractNumId="27" w15:restartNumberingAfterBreak="0">
+  <w:abstractNum w:abstractNumId="31" w15:restartNumberingAfterBreak="0">
     <w:nsid w:val="753D0964"/>
     <w:multiLevelType w:val="multilevel"/>
     <w:tmpl w:val="2984F58C"/>
@@ -15286,52 +16567,52 @@
     </w:lvl>
   </w:abstractNum>
   <w:num w:numId="1">
-    <w:abstractNumId w:val="9"/>
+    <w:abstractNumId w:val="11"/>
   </w:num>
   <w:num w:numId="2">
+    <w:abstractNumId w:val="31"/>
+  </w:num>
+  <w:num w:numId="3">
     <w:abstractNumId w:val="27"/>
   </w:num>
-  <w:num w:numId="3">
+  <w:num w:numId="4">
+    <w:abstractNumId w:val="10"/>
+  </w:num>
+  <w:num w:numId="5">
+    <w:abstractNumId w:val="14"/>
+  </w:num>
+  <w:num w:numId="6">
+    <w:abstractNumId w:val="28"/>
+  </w:num>
+  <w:num w:numId="7">
+    <w:abstractNumId w:val="5"/>
+  </w:num>
+  <w:num w:numId="8">
+    <w:abstractNumId w:val="29"/>
+  </w:num>
+  <w:num w:numId="9">
+    <w:abstractNumId w:val="12"/>
+  </w:num>
+  <w:num w:numId="10">
     <w:abstractNumId w:val="23"/>
   </w:num>
-  <w:num w:numId="4">
-    <w:abstractNumId w:val="8"/>
-  </w:num>
-  <w:num w:numId="5">
-    <w:abstractNumId w:val="11"/>
-  </w:num>
-  <w:num w:numId="6">
-    <w:abstractNumId w:val="24"/>
-  </w:num>
-  <w:num w:numId="7">
-    <w:abstractNumId w:val="3"/>
-  </w:num>
-  <w:num w:numId="8">
-    <w:abstractNumId w:val="25"/>
-  </w:num>
-  <w:num w:numId="9">
-    <w:abstractNumId w:val="10"/>
-  </w:num>
-  <w:num w:numId="10">
-    <w:abstractNumId w:val="19"/>
-  </w:num>
   <w:num w:numId="11">
-    <w:abstractNumId w:val="17"/>
+    <w:abstractNumId w:val="21"/>
   </w:num>
   <w:num w:numId="12">
     <w:abstractNumId w:val="1"/>
   </w:num>
   <w:num w:numId="13">
-    <w:abstractNumId w:val="20"/>
+    <w:abstractNumId w:val="24"/>
   </w:num>
   <w:num w:numId="14">
-    <w:abstractNumId w:val="4"/>
+    <w:abstractNumId w:val="6"/>
   </w:num>
   <w:num w:numId="15">
-    <w:abstractNumId w:val="7"/>
+    <w:abstractNumId w:val="9"/>
   </w:num>
   <w:num w:numId="16">
-    <w:abstractNumId w:val="2"/>
+    <w:abstractNumId w:val="3"/>
   </w:num>
   <w:num w:numId="17">
     <w:abstractNumId w:val="0"/>
@@ -15354,7 +16635,7 @@
     </w:lvlOverride>
   </w:num>
   <w:num w:numId="18">
-    <w:abstractNumId w:val="16"/>
+    <w:abstractNumId w:val="20"/>
     <w:lvlOverride w:ilvl="0">
       <w:lvl w:ilvl="0">
         <w:numFmt w:val="bullet"/>
@@ -15374,34 +16655,46 @@
     </w:lvlOverride>
   </w:num>
   <w:num w:numId="19">
+    <w:abstractNumId w:val="30"/>
+  </w:num>
+  <w:num w:numId="20">
+    <w:abstractNumId w:val="19"/>
+  </w:num>
+  <w:num w:numId="21">
+    <w:abstractNumId w:val="7"/>
+  </w:num>
+  <w:num w:numId="22">
+    <w:abstractNumId w:val="25"/>
+  </w:num>
+  <w:num w:numId="23">
+    <w:abstractNumId w:val="22"/>
+  </w:num>
+  <w:num w:numId="24">
     <w:abstractNumId w:val="26"/>
   </w:num>
-  <w:num w:numId="20">
+  <w:num w:numId="25">
+    <w:abstractNumId w:val="17"/>
+  </w:num>
+  <w:num w:numId="26">
+    <w:abstractNumId w:val="16"/>
+  </w:num>
+  <w:num w:numId="27">
     <w:abstractNumId w:val="15"/>
   </w:num>
-  <w:num w:numId="21">
-    <w:abstractNumId w:val="5"/>
+  <w:num w:numId="28">
+    <w:abstractNumId w:val="8"/>
   </w:num>
-  <w:num w:numId="22">
-    <w:abstractNumId w:val="21"/>
+  <w:num w:numId="29">
+    <w:abstractNumId w:val="4"/>
   </w:num>
-  <w:num w:numId="23">
-    <w:abstractNumId w:val="18"/>
-  </w:num>
-  <w:num w:numId="24">
-    <w:abstractNumId w:val="22"/>
-  </w:num>
-  <w:num w:numId="25">
-    <w:abstractNumId w:val="14"/>
-  </w:num>
-  <w:num w:numId="26">
+  <w:num w:numId="30">
     <w:abstractNumId w:val="13"/>
   </w:num>
-  <w:num w:numId="27">
-    <w:abstractNumId w:val="12"/>
+  <w:num w:numId="31">
+    <w:abstractNumId w:val="2"/>
   </w:num>
-  <w:num w:numId="28">
-    <w:abstractNumId w:val="6"/>
+  <w:num w:numId="32">
+    <w:abstractNumId w:val="18"/>
   </w:num>
 </w:numbering>
 </file>
@@ -16900,7 +18193,7 @@
 </file>
 
 <file path=customXml/itemProps1.xml><?xml version="1.0" encoding="utf-8"?>
-<ds:datastoreItem xmlns:ds="http://schemas.openxmlformats.org/officeDocument/2006/customXml" ds:itemID="{8B2C6585-DF4E-4242-AB51-E6DDD48DA0B2}">
+<ds:datastoreItem xmlns:ds="http://schemas.openxmlformats.org/officeDocument/2006/customXml" ds:itemID="{A6EB6D96-B716-4724-B41C-65FCD7BEE47C}">
   <ds:schemaRefs>
     <ds:schemaRef ds:uri="http://schemas.openxmlformats.org/officeDocument/2006/bibliography"/>
   </ds:schemaRefs>

</xml_diff>